<commit_message>
Finished report and change second player to Player.
</commit_message>
<xml_diff>
--- a/Εργασία Γ/report.docx
+++ b/Εργασία Γ/report.docx
@@ -281,6 +281,7 @@
               <w:lang w:val="el-GR"/>
             </w:rPr>
           </w:pPr>
+          <w:proofErr w:type="spellStart"/>
           <w:r>
             <w:rPr>
               <w:color w:val="1CADE4" w:themeColor="accent1"/>
@@ -288,7 +289,17 @@
               <w:szCs w:val="28"/>
               <w:lang w:val="el-GR"/>
             </w:rPr>
-            <w:t xml:space="preserve">Σιμίτσης Βασίλης ΑΕΜ: </w:t>
+            <w:t>Σιμίτσης</w:t>
+          </w:r>
+          <w:proofErr w:type="spellEnd"/>
+          <w:r>
+            <w:rPr>
+              <w:color w:val="1CADE4" w:themeColor="accent1"/>
+              <w:sz w:val="28"/>
+              <w:szCs w:val="28"/>
+              <w:lang w:val="el-GR"/>
+            </w:rPr>
+            <w:t xml:space="preserve"> Βασίλης ΑΕΜ: </w:t>
           </w:r>
           <w:r>
             <w:rPr>
@@ -392,6 +403,7 @@
               <w:lang w:val="el-GR"/>
             </w:rPr>
           </w:pPr>
+          <w:proofErr w:type="spellStart"/>
           <w:r>
             <w:rPr>
               <w:color w:val="1CADE4" w:themeColor="accent1"/>
@@ -399,7 +411,17 @@
               <w:szCs w:val="28"/>
               <w:lang w:val="el-GR"/>
             </w:rPr>
-            <w:t xml:space="preserve">Κωστινούδης Ευάγγελος ΑΕΜ: 8708 </w:t>
+            <w:t>Κωστινούδης</w:t>
+          </w:r>
+          <w:proofErr w:type="spellEnd"/>
+          <w:r>
+            <w:rPr>
+              <w:color w:val="1CADE4" w:themeColor="accent1"/>
+              <w:sz w:val="28"/>
+              <w:szCs w:val="28"/>
+              <w:lang w:val="el-GR"/>
+            </w:rPr>
+            <w:t xml:space="preserve"> Ευάγγελος ΑΕΜ: 8708 </w:t>
           </w:r>
           <w:r>
             <w:rPr>
@@ -418,6 +440,7 @@
             </w:rPr>
             <w:t xml:space="preserve">: </w:t>
           </w:r>
+          <w:proofErr w:type="spellStart"/>
           <w:r>
             <w:rPr>
               <w:color w:val="1CADE4" w:themeColor="accent1"/>
@@ -426,6 +449,7 @@
             </w:rPr>
             <w:t>ekostinou</w:t>
           </w:r>
+          <w:proofErr w:type="spellEnd"/>
           <w:r>
             <w:rPr>
               <w:color w:val="1CADE4" w:themeColor="accent1"/>
@@ -435,6 +459,7 @@
             </w:rPr>
             <w:t>@</w:t>
           </w:r>
+          <w:proofErr w:type="spellStart"/>
           <w:r>
             <w:rPr>
               <w:color w:val="1CADE4" w:themeColor="accent1"/>
@@ -443,6 +468,7 @@
             </w:rPr>
             <w:t>auth</w:t>
           </w:r>
+          <w:proofErr w:type="spellEnd"/>
           <w:r>
             <w:rPr>
               <w:color w:val="1CADE4" w:themeColor="accent1"/>
@@ -537,7 +563,7 @@
           <w:r>
             <w:fldChar w:fldCharType="separate"/>
           </w:r>
-          <w:hyperlink w:anchor="_Toc25944161" w:history="1">
+          <w:hyperlink w:anchor="_Toc27697749" w:history="1">
             <w:r>
               <w:rPr>
                 <w:rStyle w:val="Hyperlink"/>
@@ -579,7 +605,7 @@
                 <w:noProof/>
                 <w:webHidden/>
               </w:rPr>
-              <w:instrText xml:space="preserve"> PAGEREF _Toc25944161 \h </w:instrText>
+              <w:instrText xml:space="preserve"> PAGEREF _Toc27697749 \h </w:instrText>
             </w:r>
             <w:r>
               <w:rPr>
@@ -623,7 +649,7 @@
               <w:lang w:eastAsia="el-GR"/>
             </w:rPr>
           </w:pPr>
-          <w:hyperlink w:anchor="_Toc25944162" w:history="1">
+          <w:hyperlink w:anchor="_Toc27697750" w:history="1">
             <w:r>
               <w:rPr>
                 <w:rStyle w:val="Hyperlink"/>
@@ -645,7 +671,7 @@
                 <w:rStyle w:val="Hyperlink"/>
                 <w:noProof/>
               </w:rPr>
-              <w:t>Κλάση HeuristicPlayer</w:t>
+              <w:t>Κλάση Node</w:t>
             </w:r>
             <w:r>
               <w:rPr>
@@ -666,7 +692,7 @@
                 <w:noProof/>
                 <w:webHidden/>
               </w:rPr>
-              <w:instrText xml:space="preserve"> PAGEREF _Toc25944162 \h </w:instrText>
+              <w:instrText xml:space="preserve"> PAGEREF _Toc27697750 \h </w:instrText>
             </w:r>
             <w:r>
               <w:rPr>
@@ -710,7 +736,7 @@
               <w:lang w:eastAsia="el-GR"/>
             </w:rPr>
           </w:pPr>
-          <w:hyperlink w:anchor="_Toc25944163" w:history="1">
+          <w:hyperlink w:anchor="_Toc27697751" w:history="1">
             <w:r>
               <w:rPr>
                 <w:rStyle w:val="Hyperlink"/>
@@ -752,7 +778,7 @@
                 <w:noProof/>
                 <w:webHidden/>
               </w:rPr>
-              <w:instrText xml:space="preserve"> PAGEREF _Toc25944163 \h </w:instrText>
+              <w:instrText xml:space="preserve"> PAGEREF _Toc27697751 \h </w:instrText>
             </w:r>
             <w:r>
               <w:rPr>
@@ -796,7 +822,7 @@
               <w:lang w:eastAsia="el-GR"/>
             </w:rPr>
           </w:pPr>
-          <w:hyperlink w:anchor="_Toc25944164" w:history="1">
+          <w:hyperlink w:anchor="_Toc27697752" w:history="1">
             <w:r>
               <w:rPr>
                 <w:rStyle w:val="Hyperlink"/>
@@ -838,7 +864,7 @@
                 <w:noProof/>
                 <w:webHidden/>
               </w:rPr>
-              <w:instrText xml:space="preserve"> PAGEREF _Toc25944164 \h </w:instrText>
+              <w:instrText xml:space="preserve"> PAGEREF _Toc27697752 \h </w:instrText>
             </w:r>
             <w:r>
               <w:rPr>
@@ -882,11 +908,12 @@
               <w:lang w:eastAsia="el-GR"/>
             </w:rPr>
           </w:pPr>
-          <w:hyperlink w:anchor="_Toc25944165" w:history="1">
+          <w:hyperlink w:anchor="_Toc27697753" w:history="1">
             <w:r>
               <w:rPr>
                 <w:rStyle w:val="Hyperlink"/>
                 <w:noProof/>
+                <w:lang w:val="en-US"/>
               </w:rPr>
               <w:t>3</w:t>
             </w:r>
@@ -903,15 +930,7 @@
                 <w:rStyle w:val="Hyperlink"/>
                 <w:noProof/>
               </w:rPr>
-              <w:t xml:space="preserve">Κλάση </w:t>
-            </w:r>
-            <w:r>
-              <w:rPr>
-                <w:rStyle w:val="Hyperlink"/>
-                <w:noProof/>
-                <w:lang w:val="en-US"/>
-              </w:rPr>
-              <w:t>Game</w:t>
+              <w:t>Κλάση MinMaxPlayer</w:t>
             </w:r>
             <w:r>
               <w:rPr>
@@ -932,7 +951,7 @@
                 <w:noProof/>
                 <w:webHidden/>
               </w:rPr>
-              <w:instrText xml:space="preserve"> PAGEREF _Toc25944165 \h </w:instrText>
+              <w:instrText xml:space="preserve"> PAGEREF _Toc27697753 \h </w:instrText>
             </w:r>
             <w:r>
               <w:rPr>
@@ -976,7 +995,7 @@
               <w:lang w:eastAsia="el-GR"/>
             </w:rPr>
           </w:pPr>
-          <w:hyperlink w:anchor="_Toc25944166" w:history="1">
+          <w:hyperlink w:anchor="_Toc27697754" w:history="1">
             <w:r>
               <w:rPr>
                 <w:rStyle w:val="Hyperlink"/>
@@ -1018,7 +1037,7 @@
                 <w:noProof/>
                 <w:webHidden/>
               </w:rPr>
-              <w:instrText xml:space="preserve"> PAGEREF _Toc25944166 \h </w:instrText>
+              <w:instrText xml:space="preserve"> PAGEREF _Toc27697754 \h </w:instrText>
             </w:r>
             <w:r>
               <w:rPr>
@@ -1062,7 +1081,7 @@
               <w:lang w:eastAsia="el-GR"/>
             </w:rPr>
           </w:pPr>
-          <w:hyperlink w:anchor="_Toc25944167" w:history="1">
+          <w:hyperlink w:anchor="_Toc27697755" w:history="1">
             <w:r>
               <w:rPr>
                 <w:rStyle w:val="Hyperlink"/>
@@ -1104,7 +1123,7 @@
                 <w:noProof/>
                 <w:webHidden/>
               </w:rPr>
-              <w:instrText xml:space="preserve"> PAGEREF _Toc25944167 \h </w:instrText>
+              <w:instrText xml:space="preserve"> PAGEREF _Toc27697755 \h </w:instrText>
             </w:r>
             <w:r>
               <w:rPr>
@@ -1125,6 +1144,272 @@
                 <w:webHidden/>
               </w:rPr>
               <w:t>3</w:t>
+            </w:r>
+            <w:r>
+              <w:rPr>
+                <w:noProof/>
+                <w:webHidden/>
+              </w:rPr>
+              <w:fldChar w:fldCharType="end"/>
+            </w:r>
+          </w:hyperlink>
+        </w:p>
+        <w:p>
+          <w:pPr>
+            <w:pStyle w:val="TOC1"/>
+            <w:tabs>
+              <w:tab w:val="left" w:pos="440"/>
+              <w:tab w:val="right" w:leader="dot" w:pos="8296"/>
+            </w:tabs>
+            <w:rPr>
+              <w:rFonts w:eastAsiaTheme="minorEastAsia"/>
+              <w:noProof/>
+              <w:lang w:eastAsia="el-GR"/>
+            </w:rPr>
+          </w:pPr>
+          <w:hyperlink w:anchor="_Toc27697756" w:history="1">
+            <w:r>
+              <w:rPr>
+                <w:rStyle w:val="Hyperlink"/>
+                <w:noProof/>
+              </w:rPr>
+              <w:t>4</w:t>
+            </w:r>
+            <w:r>
+              <w:rPr>
+                <w:rFonts w:eastAsiaTheme="minorEastAsia"/>
+                <w:noProof/>
+                <w:lang w:eastAsia="el-GR"/>
+              </w:rPr>
+              <w:tab/>
+            </w:r>
+            <w:r>
+              <w:rPr>
+                <w:rStyle w:val="Hyperlink"/>
+                <w:noProof/>
+              </w:rPr>
+              <w:t xml:space="preserve">Κλάση </w:t>
+            </w:r>
+            <w:r>
+              <w:rPr>
+                <w:rStyle w:val="Hyperlink"/>
+                <w:noProof/>
+                <w:lang w:val="en-US"/>
+              </w:rPr>
+              <w:t>Game</w:t>
+            </w:r>
+            <w:r>
+              <w:rPr>
+                <w:noProof/>
+                <w:webHidden/>
+              </w:rPr>
+              <w:tab/>
+            </w:r>
+            <w:r>
+              <w:rPr>
+                <w:noProof/>
+                <w:webHidden/>
+              </w:rPr>
+              <w:fldChar w:fldCharType="begin"/>
+            </w:r>
+            <w:r>
+              <w:rPr>
+                <w:noProof/>
+                <w:webHidden/>
+              </w:rPr>
+              <w:instrText xml:space="preserve"> PAGEREF _Toc27697756 \h </w:instrText>
+            </w:r>
+            <w:r>
+              <w:rPr>
+                <w:noProof/>
+                <w:webHidden/>
+              </w:rPr>
+            </w:r>
+            <w:r>
+              <w:rPr>
+                <w:noProof/>
+                <w:webHidden/>
+              </w:rPr>
+              <w:fldChar w:fldCharType="separate"/>
+            </w:r>
+            <w:r>
+              <w:rPr>
+                <w:noProof/>
+                <w:webHidden/>
+              </w:rPr>
+              <w:t>4</w:t>
+            </w:r>
+            <w:r>
+              <w:rPr>
+                <w:noProof/>
+                <w:webHidden/>
+              </w:rPr>
+              <w:fldChar w:fldCharType="end"/>
+            </w:r>
+          </w:hyperlink>
+        </w:p>
+        <w:p>
+          <w:pPr>
+            <w:pStyle w:val="TOC2"/>
+            <w:tabs>
+              <w:tab w:val="left" w:pos="880"/>
+              <w:tab w:val="right" w:leader="dot" w:pos="8296"/>
+            </w:tabs>
+            <w:rPr>
+              <w:rFonts w:eastAsiaTheme="minorEastAsia"/>
+              <w:noProof/>
+              <w:lang w:eastAsia="el-GR"/>
+            </w:rPr>
+          </w:pPr>
+          <w:hyperlink w:anchor="_Toc27697757" w:history="1">
+            <w:r>
+              <w:rPr>
+                <w:rStyle w:val="Hyperlink"/>
+                <w:noProof/>
+              </w:rPr>
+              <w:t>4.1</w:t>
+            </w:r>
+            <w:r>
+              <w:rPr>
+                <w:rFonts w:eastAsiaTheme="minorEastAsia"/>
+                <w:noProof/>
+                <w:lang w:eastAsia="el-GR"/>
+              </w:rPr>
+              <w:tab/>
+            </w:r>
+            <w:r>
+              <w:rPr>
+                <w:rStyle w:val="Hyperlink"/>
+                <w:noProof/>
+              </w:rPr>
+              <w:t>Μεταβλητές</w:t>
+            </w:r>
+            <w:r>
+              <w:rPr>
+                <w:noProof/>
+                <w:webHidden/>
+              </w:rPr>
+              <w:tab/>
+            </w:r>
+            <w:r>
+              <w:rPr>
+                <w:noProof/>
+                <w:webHidden/>
+              </w:rPr>
+              <w:fldChar w:fldCharType="begin"/>
+            </w:r>
+            <w:r>
+              <w:rPr>
+                <w:noProof/>
+                <w:webHidden/>
+              </w:rPr>
+              <w:instrText xml:space="preserve"> PAGEREF _Toc27697757 \h </w:instrText>
+            </w:r>
+            <w:r>
+              <w:rPr>
+                <w:noProof/>
+                <w:webHidden/>
+              </w:rPr>
+            </w:r>
+            <w:r>
+              <w:rPr>
+                <w:noProof/>
+                <w:webHidden/>
+              </w:rPr>
+              <w:fldChar w:fldCharType="separate"/>
+            </w:r>
+            <w:r>
+              <w:rPr>
+                <w:noProof/>
+                <w:webHidden/>
+              </w:rPr>
+              <w:t>4</w:t>
+            </w:r>
+            <w:r>
+              <w:rPr>
+                <w:noProof/>
+                <w:webHidden/>
+              </w:rPr>
+              <w:fldChar w:fldCharType="end"/>
+            </w:r>
+          </w:hyperlink>
+        </w:p>
+        <w:p>
+          <w:pPr>
+            <w:pStyle w:val="TOC2"/>
+            <w:tabs>
+              <w:tab w:val="left" w:pos="880"/>
+              <w:tab w:val="right" w:leader="dot" w:pos="8296"/>
+            </w:tabs>
+            <w:rPr>
+              <w:rFonts w:eastAsiaTheme="minorEastAsia"/>
+              <w:noProof/>
+              <w:lang w:eastAsia="el-GR"/>
+            </w:rPr>
+          </w:pPr>
+          <w:hyperlink w:anchor="_Toc27697758" w:history="1">
+            <w:r>
+              <w:rPr>
+                <w:rStyle w:val="Hyperlink"/>
+                <w:noProof/>
+              </w:rPr>
+              <w:t>4.2</w:t>
+            </w:r>
+            <w:r>
+              <w:rPr>
+                <w:rFonts w:eastAsiaTheme="minorEastAsia"/>
+                <w:noProof/>
+                <w:lang w:eastAsia="el-GR"/>
+              </w:rPr>
+              <w:tab/>
+            </w:r>
+            <w:r>
+              <w:rPr>
+                <w:rStyle w:val="Hyperlink"/>
+                <w:noProof/>
+              </w:rPr>
+              <w:t>Μέθοδοι</w:t>
+            </w:r>
+            <w:r>
+              <w:rPr>
+                <w:noProof/>
+                <w:webHidden/>
+              </w:rPr>
+              <w:tab/>
+            </w:r>
+            <w:r>
+              <w:rPr>
+                <w:noProof/>
+                <w:webHidden/>
+              </w:rPr>
+              <w:fldChar w:fldCharType="begin"/>
+            </w:r>
+            <w:r>
+              <w:rPr>
+                <w:noProof/>
+                <w:webHidden/>
+              </w:rPr>
+              <w:instrText xml:space="preserve"> PAGEREF _Toc27697758 \h </w:instrText>
+            </w:r>
+            <w:r>
+              <w:rPr>
+                <w:noProof/>
+                <w:webHidden/>
+              </w:rPr>
+            </w:r>
+            <w:r>
+              <w:rPr>
+                <w:noProof/>
+                <w:webHidden/>
+              </w:rPr>
+              <w:fldChar w:fldCharType="separate"/>
+            </w:r>
+            <w:r>
+              <w:rPr>
+                <w:noProof/>
+                <w:webHidden/>
+              </w:rPr>
+              <w:t>4</w:t>
             </w:r>
             <w:r>
               <w:rPr>
@@ -1163,18 +1448,20 @@
       <w:pPr>
         <w:pStyle w:val="Heading1"/>
       </w:pPr>
+      <w:bookmarkStart w:id="0" w:name="_GoBack"/>
+      <w:bookmarkEnd w:id="0"/>
       <w:r>
         <w:rPr>
           <w:lang w:val="en-US"/>
         </w:rPr>
         <w:br w:type="page"/>
       </w:r>
-      <w:bookmarkStart w:id="0" w:name="_Toc25944161"/>
+      <w:bookmarkStart w:id="1" w:name="_Toc27697749"/>
       <w:r>
         <w:lastRenderedPageBreak/>
         <w:t>Περιγραφή προβλήματος</w:t>
       </w:r>
-      <w:bookmarkEnd w:id="0"/>
+      <w:bookmarkEnd w:id="1"/>
     </w:p>
     <w:p>
       <w:r>
@@ -1242,32 +1529,40 @@
           <w:lang w:val="en-US"/>
         </w:rPr>
       </w:pPr>
+      <w:bookmarkStart w:id="2" w:name="_Toc27697750"/>
       <w:r>
         <w:t xml:space="preserve">Κλάση </w:t>
       </w:r>
+      <w:proofErr w:type="spellStart"/>
       <w:r>
         <w:t>Node</w:t>
       </w:r>
+      <w:bookmarkEnd w:id="2"/>
+      <w:proofErr w:type="spellEnd"/>
     </w:p>
     <w:p>
       <w:r>
         <w:t xml:space="preserve">Η κλάση </w:t>
       </w:r>
-      <w:r>
-        <w:t xml:space="preserve">Node </w:t>
-      </w:r>
-      <w:r>
-        <w:t xml:space="preserve">αντιπροσωπεύει </w:t>
-      </w:r>
-      <w:r>
-        <w:t xml:space="preserve">ένα κόμβο στο </w:t>
-      </w:r>
+      <w:proofErr w:type="spellStart"/>
+      <w:r>
+        <w:t>Node</w:t>
+      </w:r>
+      <w:proofErr w:type="spellEnd"/>
+      <w:r>
+        <w:t xml:space="preserve"> </w:t>
+      </w:r>
+      <w:r>
+        <w:t xml:space="preserve">αντιπροσωπεύει ένα κόμβο στο </w:t>
+      </w:r>
+      <w:proofErr w:type="spellStart"/>
       <w:r>
         <w:rPr>
           <w:lang w:val="en-US"/>
         </w:rPr>
         <w:t>MinMax</w:t>
       </w:r>
+      <w:proofErr w:type="spellEnd"/>
       <w:r>
         <w:t xml:space="preserve"> δένδρο</w:t>
       </w:r>
@@ -1279,9 +1574,11 @@
       <w:pPr>
         <w:pStyle w:val="Heading2"/>
       </w:pPr>
+      <w:bookmarkStart w:id="3" w:name="_Toc27697751"/>
       <w:r>
         <w:t>Μεταβλητές</w:t>
       </w:r>
+      <w:bookmarkEnd w:id="3"/>
     </w:p>
     <w:p>
       <w:pPr>
@@ -1291,12 +1588,14 @@
           <w:numId w:val="9"/>
         </w:numPr>
       </w:pPr>
+      <w:proofErr w:type="gramStart"/>
       <w:r>
         <w:rPr>
           <w:lang w:val="en-US"/>
         </w:rPr>
         <w:t>private</w:t>
       </w:r>
+      <w:proofErr w:type="gramEnd"/>
       <w:r>
         <w:t xml:space="preserve"> </w:t>
       </w:r>
@@ -1345,11 +1644,33 @@
           <w:lang w:val="en-US"/>
         </w:rPr>
       </w:pPr>
-      <w:r>
-        <w:rPr>
-          <w:lang w:val="en-US"/>
-        </w:rPr>
-        <w:t>private ArrayList&lt;Node&gt; children</w:t>
+      <w:proofErr w:type="gramStart"/>
+      <w:r>
+        <w:rPr>
+          <w:lang w:val="en-US"/>
+        </w:rPr>
+        <w:t>private</w:t>
+      </w:r>
+      <w:proofErr w:type="gramEnd"/>
+      <w:r>
+        <w:rPr>
+          <w:lang w:val="en-US"/>
+        </w:rPr>
+        <w:t xml:space="preserve"> </w:t>
+      </w:r>
+      <w:proofErr w:type="spellStart"/>
+      <w:r>
+        <w:rPr>
+          <w:lang w:val="en-US"/>
+        </w:rPr>
+        <w:t>ArrayList</w:t>
+      </w:r>
+      <w:proofErr w:type="spellEnd"/>
+      <w:r>
+        <w:rPr>
+          <w:lang w:val="en-US"/>
+        </w:rPr>
+        <w:t>&lt;Node&gt; children</w:t>
       </w:r>
       <w:r>
         <w:rPr>
@@ -1408,38 +1729,46 @@
           <w:numId w:val="9"/>
         </w:numPr>
       </w:pPr>
+      <w:proofErr w:type="gramStart"/>
       <w:r>
         <w:rPr>
           <w:lang w:val="en-US"/>
         </w:rPr>
         <w:t>private</w:t>
       </w:r>
-      <w:r>
-        <w:t xml:space="preserve"> </w:t>
-      </w:r>
+      <w:proofErr w:type="gramEnd"/>
+      <w:r>
+        <w:t xml:space="preserve"> </w:t>
+      </w:r>
+      <w:proofErr w:type="spellStart"/>
       <w:r>
         <w:rPr>
           <w:lang w:val="en-US"/>
         </w:rPr>
         <w:t>int</w:t>
       </w:r>
-      <w:r>
-        <w:t xml:space="preserve"> </w:t>
-      </w:r>
+      <w:proofErr w:type="spellEnd"/>
+      <w:r>
+        <w:t xml:space="preserve"> </w:t>
+      </w:r>
+      <w:proofErr w:type="spellStart"/>
       <w:r>
         <w:rPr>
           <w:lang w:val="en-US"/>
         </w:rPr>
         <w:t>nodeDepth</w:t>
       </w:r>
-      <w:r>
-        <w:t>: Τ</w:t>
-      </w:r>
-      <w:r>
-        <w:t>ο βάθος του κόμβου σ</w:t>
-      </w:r>
-      <w:r>
-        <w:t>το δέντρο του MinMax Αλγορίθμου.</w:t>
+      <w:proofErr w:type="spellEnd"/>
+      <w:r>
+        <w:t xml:space="preserve">: Το βάθος του κόμβου στο δέντρο του </w:t>
+      </w:r>
+      <w:proofErr w:type="spellStart"/>
+      <w:r>
+        <w:t>MinMax</w:t>
+      </w:r>
+      <w:proofErr w:type="spellEnd"/>
+      <w:r>
+        <w:t xml:space="preserve"> Αλγορίθμου.</w:t>
       </w:r>
     </w:p>
     <w:p>
@@ -1450,9 +1779,27 @@
           <w:numId w:val="9"/>
         </w:numPr>
       </w:pPr>
-      <w:r>
-        <w:t>private int[] nodeMove</w:t>
-      </w:r>
+      <w:proofErr w:type="spellStart"/>
+      <w:r>
+        <w:t>private</w:t>
+      </w:r>
+      <w:proofErr w:type="spellEnd"/>
+      <w:r>
+        <w:t xml:space="preserve"> </w:t>
+      </w:r>
+      <w:proofErr w:type="spellStart"/>
+      <w:r>
+        <w:t>int</w:t>
+      </w:r>
+      <w:proofErr w:type="spellEnd"/>
+      <w:r>
+        <w:t xml:space="preserve">[] </w:t>
+      </w:r>
+      <w:proofErr w:type="spellStart"/>
+      <w:r>
+        <w:t>nodeMove</w:t>
+      </w:r>
+      <w:proofErr w:type="spellEnd"/>
       <w:r>
         <w:t>: Η κίνηση που αντιπροσωπεύει το κόμβο. Περιέχει την θέση (</w:t>
       </w:r>
@@ -1489,9 +1836,19 @@
           <w:numId w:val="9"/>
         </w:numPr>
       </w:pPr>
-      <w:r>
-        <w:t>private Board nodeBoard</w:t>
-      </w:r>
+      <w:proofErr w:type="spellStart"/>
+      <w:r>
+        <w:t>private</w:t>
+      </w:r>
+      <w:proofErr w:type="spellEnd"/>
+      <w:r>
+        <w:t xml:space="preserve"> Board </w:t>
+      </w:r>
+      <w:proofErr w:type="spellStart"/>
+      <w:r>
+        <w:t>nodeBoard</w:t>
+      </w:r>
+      <w:proofErr w:type="spellEnd"/>
       <w:r>
         <w:t>: Το ταμπλό του παιχνιδιού για τη κίνηση που αντιπροσωπεύει ο κόμβος.</w:t>
       </w:r>
@@ -1504,12 +1861,14 @@
           <w:numId w:val="9"/>
         </w:numPr>
       </w:pPr>
+      <w:proofErr w:type="gramStart"/>
       <w:r>
         <w:rPr>
           <w:lang w:val="en-US"/>
         </w:rPr>
         <w:t>private</w:t>
       </w:r>
+      <w:proofErr w:type="gramEnd"/>
       <w:r>
         <w:t xml:space="preserve"> </w:t>
       </w:r>
@@ -1522,12 +1881,14 @@
       <w:r>
         <w:t xml:space="preserve"> </w:t>
       </w:r>
+      <w:proofErr w:type="spellStart"/>
       <w:r>
         <w:rPr>
           <w:lang w:val="en-US"/>
         </w:rPr>
         <w:t>nodeEvaluation</w:t>
       </w:r>
+      <w:proofErr w:type="spellEnd"/>
       <w:r>
         <w:t xml:space="preserve">: </w:t>
       </w:r>
@@ -1613,9 +1974,11 @@
       <w:pPr>
         <w:pStyle w:val="Heading2"/>
       </w:pPr>
+      <w:bookmarkStart w:id="4" w:name="_Toc27697752"/>
       <w:r>
         <w:t>Μέθοδοι</w:t>
       </w:r>
+      <w:bookmarkEnd w:id="4"/>
     </w:p>
     <w:p>
       <w:pPr>
@@ -1652,7 +2015,21 @@
         <w:rPr>
           <w:lang w:val="en-US"/>
         </w:rPr>
-        <w:t>void setParent(Node parent)</w:t>
+        <w:t xml:space="preserve">void </w:t>
+      </w:r>
+      <w:proofErr w:type="spellStart"/>
+      <w:r>
+        <w:rPr>
+          <w:lang w:val="en-US"/>
+        </w:rPr>
+        <w:t>setParent</w:t>
+      </w:r>
+      <w:proofErr w:type="spellEnd"/>
+      <w:r>
+        <w:rPr>
+          <w:lang w:val="en-US"/>
+        </w:rPr>
+        <w:t>(Node parent)</w:t>
       </w:r>
     </w:p>
     <w:p>
@@ -1670,7 +2047,35 @@
         <w:rPr>
           <w:lang w:val="en-US"/>
         </w:rPr>
-        <w:t>void setChildren(ArrayList&lt;Node&gt; children)</w:t>
+        <w:t xml:space="preserve">void </w:t>
+      </w:r>
+      <w:proofErr w:type="spellStart"/>
+      <w:r>
+        <w:rPr>
+          <w:lang w:val="en-US"/>
+        </w:rPr>
+        <w:t>setChildren</w:t>
+      </w:r>
+      <w:proofErr w:type="spellEnd"/>
+      <w:r>
+        <w:rPr>
+          <w:lang w:val="en-US"/>
+        </w:rPr>
+        <w:t>(</w:t>
+      </w:r>
+      <w:proofErr w:type="spellStart"/>
+      <w:r>
+        <w:rPr>
+          <w:lang w:val="en-US"/>
+        </w:rPr>
+        <w:t>ArrayList</w:t>
+      </w:r>
+      <w:proofErr w:type="spellEnd"/>
+      <w:r>
+        <w:rPr>
+          <w:lang w:val="en-US"/>
+        </w:rPr>
+        <w:t>&lt;Node&gt; children)</w:t>
       </w:r>
     </w:p>
     <w:p>
@@ -1688,7 +2093,49 @@
         <w:rPr>
           <w:lang w:val="en-US"/>
         </w:rPr>
-        <w:t>void setNodeDepth(int nodeDepth)</w:t>
+        <w:t xml:space="preserve">void </w:t>
+      </w:r>
+      <w:proofErr w:type="spellStart"/>
+      <w:r>
+        <w:rPr>
+          <w:lang w:val="en-US"/>
+        </w:rPr>
+        <w:t>setNodeDepth</w:t>
+      </w:r>
+      <w:proofErr w:type="spellEnd"/>
+      <w:r>
+        <w:rPr>
+          <w:lang w:val="en-US"/>
+        </w:rPr>
+        <w:t>(</w:t>
+      </w:r>
+      <w:proofErr w:type="spellStart"/>
+      <w:r>
+        <w:rPr>
+          <w:lang w:val="en-US"/>
+        </w:rPr>
+        <w:t>int</w:t>
+      </w:r>
+      <w:proofErr w:type="spellEnd"/>
+      <w:r>
+        <w:rPr>
+          <w:lang w:val="en-US"/>
+        </w:rPr>
+        <w:t xml:space="preserve"> </w:t>
+      </w:r>
+      <w:proofErr w:type="spellStart"/>
+      <w:r>
+        <w:rPr>
+          <w:lang w:val="en-US"/>
+        </w:rPr>
+        <w:t>nodeDepth</w:t>
+      </w:r>
+      <w:proofErr w:type="spellEnd"/>
+      <w:r>
+        <w:rPr>
+          <w:lang w:val="en-US"/>
+        </w:rPr>
+        <w:t>)</w:t>
       </w:r>
     </w:p>
     <w:p>
@@ -1706,7 +2153,49 @@
         <w:rPr>
           <w:lang w:val="en-US"/>
         </w:rPr>
-        <w:t>void setNodeMove(int[] nodeMove)</w:t>
+        <w:t xml:space="preserve">void </w:t>
+      </w:r>
+      <w:proofErr w:type="spellStart"/>
+      <w:r>
+        <w:rPr>
+          <w:lang w:val="en-US"/>
+        </w:rPr>
+        <w:t>setNodeMove</w:t>
+      </w:r>
+      <w:proofErr w:type="spellEnd"/>
+      <w:r>
+        <w:rPr>
+          <w:lang w:val="en-US"/>
+        </w:rPr>
+        <w:t>(</w:t>
+      </w:r>
+      <w:proofErr w:type="spellStart"/>
+      <w:r>
+        <w:rPr>
+          <w:lang w:val="en-US"/>
+        </w:rPr>
+        <w:t>int</w:t>
+      </w:r>
+      <w:proofErr w:type="spellEnd"/>
+      <w:r>
+        <w:rPr>
+          <w:lang w:val="en-US"/>
+        </w:rPr>
+        <w:t xml:space="preserve">[] </w:t>
+      </w:r>
+      <w:proofErr w:type="spellStart"/>
+      <w:r>
+        <w:rPr>
+          <w:lang w:val="en-US"/>
+        </w:rPr>
+        <w:t>nodeMove</w:t>
+      </w:r>
+      <w:proofErr w:type="spellEnd"/>
+      <w:r>
+        <w:rPr>
+          <w:lang w:val="en-US"/>
+        </w:rPr>
+        <w:t>)</w:t>
       </w:r>
     </w:p>
     <w:p>
@@ -1724,7 +2213,35 @@
         <w:rPr>
           <w:lang w:val="en-US"/>
         </w:rPr>
-        <w:t>void setNodeBoard(Board nodeBoard)</w:t>
+        <w:t xml:space="preserve">void </w:t>
+      </w:r>
+      <w:proofErr w:type="spellStart"/>
+      <w:r>
+        <w:rPr>
+          <w:lang w:val="en-US"/>
+        </w:rPr>
+        <w:t>setNodeBoard</w:t>
+      </w:r>
+      <w:proofErr w:type="spellEnd"/>
+      <w:r>
+        <w:rPr>
+          <w:lang w:val="en-US"/>
+        </w:rPr>
+        <w:t xml:space="preserve">(Board </w:t>
+      </w:r>
+      <w:proofErr w:type="spellStart"/>
+      <w:r>
+        <w:rPr>
+          <w:lang w:val="en-US"/>
+        </w:rPr>
+        <w:t>nodeBoard</w:t>
+      </w:r>
+      <w:proofErr w:type="spellEnd"/>
+      <w:r>
+        <w:rPr>
+          <w:lang w:val="en-US"/>
+        </w:rPr>
+        <w:t>)</w:t>
       </w:r>
     </w:p>
     <w:p>
@@ -1742,7 +2259,35 @@
         <w:rPr>
           <w:lang w:val="en-US"/>
         </w:rPr>
-        <w:t>void setNodeEvaluation(double nodeEvaluation)</w:t>
+        <w:t xml:space="preserve">void </w:t>
+      </w:r>
+      <w:proofErr w:type="spellStart"/>
+      <w:r>
+        <w:rPr>
+          <w:lang w:val="en-US"/>
+        </w:rPr>
+        <w:t>setNodeEvaluation</w:t>
+      </w:r>
+      <w:proofErr w:type="spellEnd"/>
+      <w:r>
+        <w:rPr>
+          <w:lang w:val="en-US"/>
+        </w:rPr>
+        <w:t xml:space="preserve">(double </w:t>
+      </w:r>
+      <w:proofErr w:type="spellStart"/>
+      <w:r>
+        <w:rPr>
+          <w:lang w:val="en-US"/>
+        </w:rPr>
+        <w:t>nodeEvaluation</w:t>
+      </w:r>
+      <w:proofErr w:type="spellEnd"/>
+      <w:r>
+        <w:rPr>
+          <w:lang w:val="en-US"/>
+        </w:rPr>
+        <w:t>)</w:t>
       </w:r>
     </w:p>
     <w:p>
@@ -1780,7 +2325,21 @@
         <w:rPr>
           <w:lang w:val="en-US"/>
         </w:rPr>
-        <w:t>Node getParent()</w:t>
+        <w:t xml:space="preserve">Node </w:t>
+      </w:r>
+      <w:proofErr w:type="spellStart"/>
+      <w:r>
+        <w:rPr>
+          <w:lang w:val="en-US"/>
+        </w:rPr>
+        <w:t>getParent</w:t>
+      </w:r>
+      <w:proofErr w:type="spellEnd"/>
+      <w:r>
+        <w:rPr>
+          <w:lang w:val="en-US"/>
+        </w:rPr>
+        <w:t>()</w:t>
       </w:r>
     </w:p>
     <w:p>
@@ -1794,11 +2353,33 @@
           <w:lang w:val="en-US"/>
         </w:rPr>
       </w:pPr>
-      <w:r>
-        <w:rPr>
-          <w:lang w:val="en-US"/>
-        </w:rPr>
-        <w:t>ArrayList&lt;Node&gt; getChildren()</w:t>
+      <w:proofErr w:type="spellStart"/>
+      <w:r>
+        <w:rPr>
+          <w:lang w:val="en-US"/>
+        </w:rPr>
+        <w:t>ArrayList</w:t>
+      </w:r>
+      <w:proofErr w:type="spellEnd"/>
+      <w:r>
+        <w:rPr>
+          <w:lang w:val="en-US"/>
+        </w:rPr>
+        <w:t xml:space="preserve">&lt;Node&gt; </w:t>
+      </w:r>
+      <w:proofErr w:type="spellStart"/>
+      <w:r>
+        <w:rPr>
+          <w:lang w:val="en-US"/>
+        </w:rPr>
+        <w:t>getChildren</w:t>
+      </w:r>
+      <w:proofErr w:type="spellEnd"/>
+      <w:r>
+        <w:rPr>
+          <w:lang w:val="en-US"/>
+        </w:rPr>
+        <w:t>()</w:t>
       </w:r>
     </w:p>
     <w:p>
@@ -1812,11 +2393,33 @@
           <w:lang w:val="en-US"/>
         </w:rPr>
       </w:pPr>
-      <w:r>
-        <w:rPr>
-          <w:lang w:val="en-US"/>
-        </w:rPr>
-        <w:t>int getNodeDepth()</w:t>
+      <w:proofErr w:type="spellStart"/>
+      <w:r>
+        <w:rPr>
+          <w:lang w:val="en-US"/>
+        </w:rPr>
+        <w:t>int</w:t>
+      </w:r>
+      <w:proofErr w:type="spellEnd"/>
+      <w:r>
+        <w:rPr>
+          <w:lang w:val="en-US"/>
+        </w:rPr>
+        <w:t xml:space="preserve"> </w:t>
+      </w:r>
+      <w:proofErr w:type="spellStart"/>
+      <w:r>
+        <w:rPr>
+          <w:lang w:val="en-US"/>
+        </w:rPr>
+        <w:t>getNodeDepth</w:t>
+      </w:r>
+      <w:proofErr w:type="spellEnd"/>
+      <w:r>
+        <w:rPr>
+          <w:lang w:val="en-US"/>
+        </w:rPr>
+        <w:t>()</w:t>
       </w:r>
     </w:p>
     <w:p>
@@ -1830,11 +2433,33 @@
           <w:lang w:val="en-US"/>
         </w:rPr>
       </w:pPr>
-      <w:r>
-        <w:rPr>
-          <w:lang w:val="en-US"/>
-        </w:rPr>
-        <w:t>int[] getNodeMove()</w:t>
+      <w:proofErr w:type="spellStart"/>
+      <w:r>
+        <w:rPr>
+          <w:lang w:val="en-US"/>
+        </w:rPr>
+        <w:t>int</w:t>
+      </w:r>
+      <w:proofErr w:type="spellEnd"/>
+      <w:r>
+        <w:rPr>
+          <w:lang w:val="en-US"/>
+        </w:rPr>
+        <w:t xml:space="preserve">[] </w:t>
+      </w:r>
+      <w:proofErr w:type="spellStart"/>
+      <w:r>
+        <w:rPr>
+          <w:lang w:val="en-US"/>
+        </w:rPr>
+        <w:t>getNodeMove</w:t>
+      </w:r>
+      <w:proofErr w:type="spellEnd"/>
+      <w:r>
+        <w:rPr>
+          <w:lang w:val="en-US"/>
+        </w:rPr>
+        <w:t>()</w:t>
       </w:r>
     </w:p>
     <w:p>
@@ -1852,7 +2477,21 @@
         <w:rPr>
           <w:lang w:val="en-US"/>
         </w:rPr>
-        <w:t>Board getNodeBoard()</w:t>
+        <w:t xml:space="preserve">Board </w:t>
+      </w:r>
+      <w:proofErr w:type="spellStart"/>
+      <w:r>
+        <w:rPr>
+          <w:lang w:val="en-US"/>
+        </w:rPr>
+        <w:t>getNodeBoard</w:t>
+      </w:r>
+      <w:proofErr w:type="spellEnd"/>
+      <w:r>
+        <w:rPr>
+          <w:lang w:val="en-US"/>
+        </w:rPr>
+        <w:t>()</w:t>
       </w:r>
     </w:p>
     <w:p>
@@ -1870,7 +2509,21 @@
         <w:rPr>
           <w:lang w:val="en-US"/>
         </w:rPr>
-        <w:t>double getNodeEvaluation()</w:t>
+        <w:t xml:space="preserve">double </w:t>
+      </w:r>
+      <w:proofErr w:type="spellStart"/>
+      <w:r>
+        <w:rPr>
+          <w:lang w:val="en-US"/>
+        </w:rPr>
+        <w:t>getNodeEvaluation</w:t>
+      </w:r>
+      <w:proofErr w:type="spellEnd"/>
+      <w:r>
+        <w:rPr>
+          <w:lang w:val="en-US"/>
+        </w:rPr>
+        <w:t>()</w:t>
       </w:r>
     </w:p>
     <w:p>
@@ -1904,11 +2557,19 @@
           <w:lang w:val="en-US"/>
         </w:rPr>
       </w:pPr>
-      <w:r>
-        <w:rPr>
-          <w:lang w:val="en-US"/>
-        </w:rPr>
-        <w:t>Node()</w:t>
+      <w:proofErr w:type="gramStart"/>
+      <w:r>
+        <w:rPr>
+          <w:lang w:val="en-US"/>
+        </w:rPr>
+        <w:t>Node(</w:t>
+      </w:r>
+      <w:proofErr w:type="gramEnd"/>
+      <w:r>
+        <w:rPr>
+          <w:lang w:val="en-US"/>
+        </w:rPr>
+        <w:t>)</w:t>
       </w:r>
       <w:r>
         <w:rPr>
@@ -1937,11 +2598,103 @@
           <w:lang w:val="en-US"/>
         </w:rPr>
       </w:pPr>
-      <w:r>
-        <w:rPr>
-          <w:lang w:val="en-US"/>
-        </w:rPr>
-        <w:t>Node(Node parent, int nodeDepth, int[] nodeMove, Board nodeBoard, double nodeEvaluation)</w:t>
+      <w:proofErr w:type="gramStart"/>
+      <w:r>
+        <w:rPr>
+          <w:lang w:val="en-US"/>
+        </w:rPr>
+        <w:t>Node(</w:t>
+      </w:r>
+      <w:proofErr w:type="gramEnd"/>
+      <w:r>
+        <w:rPr>
+          <w:lang w:val="en-US"/>
+        </w:rPr>
+        <w:t xml:space="preserve">Node parent, </w:t>
+      </w:r>
+      <w:proofErr w:type="spellStart"/>
+      <w:r>
+        <w:rPr>
+          <w:lang w:val="en-US"/>
+        </w:rPr>
+        <w:t>int</w:t>
+      </w:r>
+      <w:proofErr w:type="spellEnd"/>
+      <w:r>
+        <w:rPr>
+          <w:lang w:val="en-US"/>
+        </w:rPr>
+        <w:t xml:space="preserve"> </w:t>
+      </w:r>
+      <w:proofErr w:type="spellStart"/>
+      <w:r>
+        <w:rPr>
+          <w:lang w:val="en-US"/>
+        </w:rPr>
+        <w:t>nodeDepth</w:t>
+      </w:r>
+      <w:proofErr w:type="spellEnd"/>
+      <w:r>
+        <w:rPr>
+          <w:lang w:val="en-US"/>
+        </w:rPr>
+        <w:t xml:space="preserve">, </w:t>
+      </w:r>
+      <w:proofErr w:type="spellStart"/>
+      <w:r>
+        <w:rPr>
+          <w:lang w:val="en-US"/>
+        </w:rPr>
+        <w:t>int</w:t>
+      </w:r>
+      <w:proofErr w:type="spellEnd"/>
+      <w:r>
+        <w:rPr>
+          <w:lang w:val="en-US"/>
+        </w:rPr>
+        <w:t xml:space="preserve">[] </w:t>
+      </w:r>
+      <w:proofErr w:type="spellStart"/>
+      <w:r>
+        <w:rPr>
+          <w:lang w:val="en-US"/>
+        </w:rPr>
+        <w:t>nodeMove</w:t>
+      </w:r>
+      <w:proofErr w:type="spellEnd"/>
+      <w:r>
+        <w:rPr>
+          <w:lang w:val="en-US"/>
+        </w:rPr>
+        <w:t xml:space="preserve">, Board </w:t>
+      </w:r>
+      <w:proofErr w:type="spellStart"/>
+      <w:r>
+        <w:rPr>
+          <w:lang w:val="en-US"/>
+        </w:rPr>
+        <w:t>nodeBoard</w:t>
+      </w:r>
+      <w:proofErr w:type="spellEnd"/>
+      <w:r>
+        <w:rPr>
+          <w:lang w:val="en-US"/>
+        </w:rPr>
+        <w:t xml:space="preserve">, double </w:t>
+      </w:r>
+      <w:proofErr w:type="spellStart"/>
+      <w:r>
+        <w:rPr>
+          <w:lang w:val="en-US"/>
+        </w:rPr>
+        <w:t>nodeEvaluation</w:t>
+      </w:r>
+      <w:proofErr w:type="spellEnd"/>
+      <w:r>
+        <w:rPr>
+          <w:lang w:val="en-US"/>
+        </w:rPr>
+        <w:t>)</w:t>
       </w:r>
       <w:r>
         <w:rPr>
@@ -2066,12 +2819,118 @@
           <w:lang w:val="en-US"/>
         </w:rPr>
       </w:pPr>
+      <w:proofErr w:type="gramStart"/>
       <w:r>
         <w:rPr>
           <w:lang w:val="en-US"/>
         </w:rPr>
         <w:lastRenderedPageBreak/>
-        <w:t xml:space="preserve">Node(Node parent, ArrayList&lt;Node&gt; children, int nodeDepth, int[] nodeMove, Board nodeBoard, double nodeEvaluation): </w:t>
+        <w:t>Node(</w:t>
+      </w:r>
+      <w:proofErr w:type="gramEnd"/>
+      <w:r>
+        <w:rPr>
+          <w:lang w:val="en-US"/>
+        </w:rPr>
+        <w:t xml:space="preserve">Node parent, </w:t>
+      </w:r>
+      <w:proofErr w:type="spellStart"/>
+      <w:r>
+        <w:rPr>
+          <w:lang w:val="en-US"/>
+        </w:rPr>
+        <w:t>ArrayList</w:t>
+      </w:r>
+      <w:proofErr w:type="spellEnd"/>
+      <w:r>
+        <w:rPr>
+          <w:lang w:val="en-US"/>
+        </w:rPr>
+        <w:t xml:space="preserve">&lt;Node&gt; children, </w:t>
+      </w:r>
+      <w:proofErr w:type="spellStart"/>
+      <w:r>
+        <w:rPr>
+          <w:lang w:val="en-US"/>
+        </w:rPr>
+        <w:t>int</w:t>
+      </w:r>
+      <w:proofErr w:type="spellEnd"/>
+      <w:r>
+        <w:rPr>
+          <w:lang w:val="en-US"/>
+        </w:rPr>
+        <w:t xml:space="preserve"> </w:t>
+      </w:r>
+      <w:proofErr w:type="spellStart"/>
+      <w:r>
+        <w:rPr>
+          <w:lang w:val="en-US"/>
+        </w:rPr>
+        <w:t>nodeDepth</w:t>
+      </w:r>
+      <w:proofErr w:type="spellEnd"/>
+      <w:r>
+        <w:rPr>
+          <w:lang w:val="en-US"/>
+        </w:rPr>
+        <w:t xml:space="preserve">, </w:t>
+      </w:r>
+      <w:proofErr w:type="spellStart"/>
+      <w:r>
+        <w:rPr>
+          <w:lang w:val="en-US"/>
+        </w:rPr>
+        <w:t>int</w:t>
+      </w:r>
+      <w:proofErr w:type="spellEnd"/>
+      <w:r>
+        <w:rPr>
+          <w:lang w:val="en-US"/>
+        </w:rPr>
+        <w:t xml:space="preserve">[] </w:t>
+      </w:r>
+      <w:proofErr w:type="spellStart"/>
+      <w:r>
+        <w:rPr>
+          <w:lang w:val="en-US"/>
+        </w:rPr>
+        <w:t>nodeMove</w:t>
+      </w:r>
+      <w:proofErr w:type="spellEnd"/>
+      <w:r>
+        <w:rPr>
+          <w:lang w:val="en-US"/>
+        </w:rPr>
+        <w:t xml:space="preserve">, Board </w:t>
+      </w:r>
+      <w:proofErr w:type="spellStart"/>
+      <w:r>
+        <w:rPr>
+          <w:lang w:val="en-US"/>
+        </w:rPr>
+        <w:t>nodeBoard</w:t>
+      </w:r>
+      <w:proofErr w:type="spellEnd"/>
+      <w:r>
+        <w:rPr>
+          <w:lang w:val="en-US"/>
+        </w:rPr>
+        <w:t xml:space="preserve">, double </w:t>
+      </w:r>
+      <w:proofErr w:type="spellStart"/>
+      <w:r>
+        <w:rPr>
+          <w:lang w:val="en-US"/>
+        </w:rPr>
+        <w:t>nodeEvaluation</w:t>
+      </w:r>
+      <w:proofErr w:type="spellEnd"/>
+      <w:r>
+        <w:rPr>
+          <w:lang w:val="en-US"/>
+        </w:rPr>
+        <w:t xml:space="preserve">): </w:t>
       </w:r>
       <w:r>
         <w:rPr>
@@ -2185,11 +3044,33 @@
           <w:lang w:val="en-US"/>
         </w:rPr>
       </w:pPr>
-      <w:r>
-        <w:rPr>
-          <w:lang w:val="en-US"/>
-        </w:rPr>
-        <w:t xml:space="preserve">void addChild(Node child): </w:t>
+      <w:proofErr w:type="gramStart"/>
+      <w:r>
+        <w:rPr>
+          <w:lang w:val="en-US"/>
+        </w:rPr>
+        <w:t>void</w:t>
+      </w:r>
+      <w:proofErr w:type="gramEnd"/>
+      <w:r>
+        <w:rPr>
+          <w:lang w:val="en-US"/>
+        </w:rPr>
+        <w:t xml:space="preserve"> </w:t>
+      </w:r>
+      <w:proofErr w:type="spellStart"/>
+      <w:r>
+        <w:rPr>
+          <w:lang w:val="en-US"/>
+        </w:rPr>
+        <w:t>addChild</w:t>
+      </w:r>
+      <w:proofErr w:type="spellEnd"/>
+      <w:r>
+        <w:rPr>
+          <w:lang w:val="en-US"/>
+        </w:rPr>
+        <w:t xml:space="preserve">(Node child): </w:t>
       </w:r>
       <w:r>
         <w:t>Προσθέτει</w:t>
@@ -2239,22 +3120,26 @@
           <w:lang w:val="en-US"/>
         </w:rPr>
       </w:pPr>
-      <w:bookmarkStart w:id="1" w:name="_Toc25944162"/>
+      <w:bookmarkStart w:id="5" w:name="_Toc27697753"/>
       <w:r>
         <w:t xml:space="preserve">Κλάση </w:t>
       </w:r>
-      <w:bookmarkEnd w:id="1"/>
+      <w:proofErr w:type="spellStart"/>
       <w:r>
         <w:t>MinMaxPlayer</w:t>
       </w:r>
+      <w:bookmarkEnd w:id="5"/>
+      <w:proofErr w:type="spellEnd"/>
     </w:p>
     <w:p>
       <w:r>
         <w:t xml:space="preserve">Η κλάση </w:t>
       </w:r>
+      <w:proofErr w:type="spellStart"/>
       <w:r>
         <w:t>MinMaxPlayer</w:t>
       </w:r>
+      <w:proofErr w:type="spellEnd"/>
       <w:r>
         <w:t xml:space="preserve"> </w:t>
       </w:r>
@@ -2267,12 +3152,14 @@
       <w:r>
         <w:t xml:space="preserve">τον αλγόριθμο </w:t>
       </w:r>
+      <w:proofErr w:type="spellStart"/>
       <w:r>
         <w:rPr>
           <w:lang w:val="en-US"/>
         </w:rPr>
         <w:t>MinMax</w:t>
       </w:r>
+      <w:proofErr w:type="spellEnd"/>
       <w:r>
         <w:t>.</w:t>
       </w:r>
@@ -2293,11 +3180,11 @@
       <w:pPr>
         <w:pStyle w:val="Heading2"/>
       </w:pPr>
-      <w:bookmarkStart w:id="2" w:name="_Toc25944163"/>
+      <w:bookmarkStart w:id="6" w:name="_Toc27697754"/>
       <w:r>
         <w:t>Μεταβλητές</w:t>
       </w:r>
-      <w:bookmarkEnd w:id="2"/>
+      <w:bookmarkEnd w:id="6"/>
     </w:p>
     <w:p>
       <w:pPr>
@@ -2307,21 +3194,25 @@
           <w:numId w:val="9"/>
         </w:numPr>
       </w:pPr>
+      <w:proofErr w:type="gramStart"/>
       <w:r>
         <w:rPr>
           <w:lang w:val="en-US"/>
         </w:rPr>
         <w:t>private</w:t>
       </w:r>
-      <w:r>
-        <w:t xml:space="preserve"> </w:t>
-      </w:r>
+      <w:proofErr w:type="gramEnd"/>
+      <w:r>
+        <w:t xml:space="preserve"> </w:t>
+      </w:r>
+      <w:proofErr w:type="spellStart"/>
       <w:r>
         <w:rPr>
           <w:lang w:val="en-US"/>
         </w:rPr>
         <w:t>ArrayList</w:t>
       </w:r>
+      <w:proofErr w:type="spellEnd"/>
       <w:r>
         <w:t>&lt;</w:t>
       </w:r>
@@ -2361,12 +3252,14 @@
           <w:numId w:val="9"/>
         </w:numPr>
       </w:pPr>
+      <w:proofErr w:type="gramStart"/>
       <w:r>
         <w:rPr>
           <w:lang w:val="en-US"/>
         </w:rPr>
         <w:t>private</w:t>
       </w:r>
+      <w:proofErr w:type="gramEnd"/>
       <w:r>
         <w:t xml:space="preserve"> </w:t>
       </w:r>
@@ -2379,12 +3272,14 @@
       <w:r>
         <w:t xml:space="preserve"> </w:t>
       </w:r>
+      <w:proofErr w:type="spellStart"/>
       <w:r>
         <w:rPr>
           <w:lang w:val="en-US"/>
         </w:rPr>
         <w:t>int</w:t>
       </w:r>
+      <w:proofErr w:type="spellEnd"/>
       <w:r>
         <w:t xml:space="preserve"> </w:t>
       </w:r>
@@ -2467,11 +3362,11 @@
       <w:pPr>
         <w:pStyle w:val="Heading2"/>
       </w:pPr>
-      <w:bookmarkStart w:id="3" w:name="_Toc25944164"/>
+      <w:bookmarkStart w:id="7" w:name="_Toc27697755"/>
       <w:r>
         <w:t>Μέθοδοι</w:t>
       </w:r>
-      <w:bookmarkEnd w:id="3"/>
+      <w:bookmarkEnd w:id="7"/>
     </w:p>
     <w:p>
       <w:pPr>
@@ -2508,7 +3403,35 @@
         <w:rPr>
           <w:lang w:val="en-US"/>
         </w:rPr>
-        <w:t>void setR(int r)</w:t>
+        <w:t xml:space="preserve">void </w:t>
+      </w:r>
+      <w:proofErr w:type="spellStart"/>
+      <w:r>
+        <w:rPr>
+          <w:lang w:val="en-US"/>
+        </w:rPr>
+        <w:t>setR</w:t>
+      </w:r>
+      <w:proofErr w:type="spellEnd"/>
+      <w:r>
+        <w:rPr>
+          <w:lang w:val="en-US"/>
+        </w:rPr>
+        <w:t>(</w:t>
+      </w:r>
+      <w:proofErr w:type="spellStart"/>
+      <w:r>
+        <w:rPr>
+          <w:lang w:val="en-US"/>
+        </w:rPr>
+        <w:t>int</w:t>
+      </w:r>
+      <w:proofErr w:type="spellEnd"/>
+      <w:r>
+        <w:rPr>
+          <w:lang w:val="en-US"/>
+        </w:rPr>
+        <w:t xml:space="preserve"> r)</w:t>
       </w:r>
     </w:p>
     <w:p>
@@ -2526,7 +3449,35 @@
         <w:rPr>
           <w:lang w:val="en-US"/>
         </w:rPr>
-        <w:t>void setPath(ArrayList&lt;Integer[]&gt; path)</w:t>
+        <w:t xml:space="preserve">void </w:t>
+      </w:r>
+      <w:proofErr w:type="spellStart"/>
+      <w:r>
+        <w:rPr>
+          <w:lang w:val="en-US"/>
+        </w:rPr>
+        <w:t>setPath</w:t>
+      </w:r>
+      <w:proofErr w:type="spellEnd"/>
+      <w:r>
+        <w:rPr>
+          <w:lang w:val="en-US"/>
+        </w:rPr>
+        <w:t>(</w:t>
+      </w:r>
+      <w:proofErr w:type="spellStart"/>
+      <w:r>
+        <w:rPr>
+          <w:lang w:val="en-US"/>
+        </w:rPr>
+        <w:t>ArrayList</w:t>
+      </w:r>
+      <w:proofErr w:type="spellEnd"/>
+      <w:r>
+        <w:rPr>
+          <w:lang w:val="en-US"/>
+        </w:rPr>
+        <w:t>&lt;Integer[]&gt; path)</w:t>
       </w:r>
     </w:p>
     <w:p>
@@ -2560,11 +3511,33 @@
           <w:lang w:val="en-US"/>
         </w:rPr>
       </w:pPr>
-      <w:r>
-        <w:rPr>
-          <w:lang w:val="en-US"/>
-        </w:rPr>
-        <w:t>int getR()</w:t>
+      <w:proofErr w:type="spellStart"/>
+      <w:r>
+        <w:rPr>
+          <w:lang w:val="en-US"/>
+        </w:rPr>
+        <w:t>int</w:t>
+      </w:r>
+      <w:proofErr w:type="spellEnd"/>
+      <w:r>
+        <w:rPr>
+          <w:lang w:val="en-US"/>
+        </w:rPr>
+        <w:t xml:space="preserve"> </w:t>
+      </w:r>
+      <w:proofErr w:type="spellStart"/>
+      <w:r>
+        <w:rPr>
+          <w:lang w:val="en-US"/>
+        </w:rPr>
+        <w:t>getR</w:t>
+      </w:r>
+      <w:proofErr w:type="spellEnd"/>
+      <w:r>
+        <w:rPr>
+          <w:lang w:val="en-US"/>
+        </w:rPr>
+        <w:t>()</w:t>
       </w:r>
     </w:p>
     <w:p>
@@ -2578,11 +3551,33 @@
           <w:lang w:val="en-US"/>
         </w:rPr>
       </w:pPr>
-      <w:r>
-        <w:rPr>
-          <w:lang w:val="en-US"/>
-        </w:rPr>
-        <w:t>ArrayList&lt;Integer[]&gt; getPath()</w:t>
+      <w:proofErr w:type="spellStart"/>
+      <w:r>
+        <w:rPr>
+          <w:lang w:val="en-US"/>
+        </w:rPr>
+        <w:t>ArrayList</w:t>
+      </w:r>
+      <w:proofErr w:type="spellEnd"/>
+      <w:r>
+        <w:rPr>
+          <w:lang w:val="en-US"/>
+        </w:rPr>
+        <w:t xml:space="preserve">&lt;Integer[]&gt; </w:t>
+      </w:r>
+      <w:proofErr w:type="spellStart"/>
+      <w:r>
+        <w:rPr>
+          <w:lang w:val="en-US"/>
+        </w:rPr>
+        <w:t>getPath</w:t>
+      </w:r>
+      <w:proofErr w:type="spellEnd"/>
+      <w:r>
+        <w:rPr>
+          <w:lang w:val="en-US"/>
+        </w:rPr>
+        <w:t>()</w:t>
       </w:r>
     </w:p>
     <w:p>
@@ -2616,6 +3611,7 @@
           <w:lang w:val="en-US"/>
         </w:rPr>
       </w:pPr>
+      <w:proofErr w:type="spellStart"/>
       <w:r>
         <w:rPr>
           <w:rFonts w:ascii="Consolas" w:hAnsi="Consolas" w:cs="Consolas"/>
@@ -2625,6 +3621,7 @@
         </w:rPr>
         <w:t>MinMaxPlayer</w:t>
       </w:r>
+      <w:proofErr w:type="spellEnd"/>
       <w:r>
         <w:rPr>
           <w:lang w:val="en-US"/>
@@ -2658,6 +3655,8 @@
           <w:lang w:val="en-US"/>
         </w:rPr>
       </w:pPr>
+      <w:proofErr w:type="spellStart"/>
+      <w:proofErr w:type="gramStart"/>
       <w:r>
         <w:rPr>
           <w:rFonts w:ascii="Consolas" w:hAnsi="Consolas" w:cs="Consolas"/>
@@ -2669,11 +3668,27 @@
         </w:rPr>
         <w:t>MinMaxPlayer</w:t>
       </w:r>
-      <w:r>
-        <w:rPr>
-          <w:lang w:val="en-US"/>
-        </w:rPr>
-        <w:t>(ArrayList&lt;Integer[]&gt; path)</w:t>
+      <w:proofErr w:type="spellEnd"/>
+      <w:r>
+        <w:rPr>
+          <w:lang w:val="en-US"/>
+        </w:rPr>
+        <w:t>(</w:t>
+      </w:r>
+      <w:proofErr w:type="spellStart"/>
+      <w:proofErr w:type="gramEnd"/>
+      <w:r>
+        <w:rPr>
+          <w:lang w:val="en-US"/>
+        </w:rPr>
+        <w:t>ArrayList</w:t>
+      </w:r>
+      <w:proofErr w:type="spellEnd"/>
+      <w:r>
+        <w:rPr>
+          <w:lang w:val="en-US"/>
+        </w:rPr>
+        <w:t>&lt;Integer[]&gt; path)</w:t>
       </w:r>
       <w:r>
         <w:rPr>
@@ -2741,6 +3756,8 @@
           <w:lang w:val="en-US"/>
         </w:rPr>
       </w:pPr>
+      <w:proofErr w:type="spellStart"/>
+      <w:proofErr w:type="gramStart"/>
       <w:r>
         <w:rPr>
           <w:rFonts w:ascii="Consolas" w:hAnsi="Consolas" w:cs="Consolas"/>
@@ -2751,11 +3768,83 @@
         </w:rPr>
         <w:t>MinMaxPlayer</w:t>
       </w:r>
-      <w:r>
-        <w:rPr>
-          <w:lang w:val="en-US"/>
-        </w:rPr>
-        <w:t>(int id, String name, Board board, int score, int x, int y)</w:t>
+      <w:proofErr w:type="spellEnd"/>
+      <w:r>
+        <w:rPr>
+          <w:lang w:val="en-US"/>
+        </w:rPr>
+        <w:t>(</w:t>
+      </w:r>
+      <w:proofErr w:type="spellStart"/>
+      <w:proofErr w:type="gramEnd"/>
+      <w:r>
+        <w:rPr>
+          <w:lang w:val="en-US"/>
+        </w:rPr>
+        <w:t>int</w:t>
+      </w:r>
+      <w:proofErr w:type="spellEnd"/>
+      <w:r>
+        <w:rPr>
+          <w:lang w:val="en-US"/>
+        </w:rPr>
+        <w:t xml:space="preserve"> id, String name, Board </w:t>
+      </w:r>
+      <w:proofErr w:type="spellStart"/>
+      <w:r>
+        <w:rPr>
+          <w:lang w:val="en-US"/>
+        </w:rPr>
+        <w:t>board</w:t>
+      </w:r>
+      <w:proofErr w:type="spellEnd"/>
+      <w:r>
+        <w:rPr>
+          <w:lang w:val="en-US"/>
+        </w:rPr>
+        <w:t xml:space="preserve">, </w:t>
+      </w:r>
+      <w:proofErr w:type="spellStart"/>
+      <w:r>
+        <w:rPr>
+          <w:lang w:val="en-US"/>
+        </w:rPr>
+        <w:t>int</w:t>
+      </w:r>
+      <w:proofErr w:type="spellEnd"/>
+      <w:r>
+        <w:rPr>
+          <w:lang w:val="en-US"/>
+        </w:rPr>
+        <w:t xml:space="preserve"> score, </w:t>
+      </w:r>
+      <w:proofErr w:type="spellStart"/>
+      <w:r>
+        <w:rPr>
+          <w:lang w:val="en-US"/>
+        </w:rPr>
+        <w:t>int</w:t>
+      </w:r>
+      <w:proofErr w:type="spellEnd"/>
+      <w:r>
+        <w:rPr>
+          <w:lang w:val="en-US"/>
+        </w:rPr>
+        <w:t xml:space="preserve"> x, </w:t>
+      </w:r>
+      <w:proofErr w:type="spellStart"/>
+      <w:r>
+        <w:rPr>
+          <w:lang w:val="en-US"/>
+        </w:rPr>
+        <w:t>int</w:t>
+      </w:r>
+      <w:proofErr w:type="spellEnd"/>
+      <w:r>
+        <w:rPr>
+          <w:lang w:val="en-US"/>
+        </w:rPr>
+        <w:t xml:space="preserve"> y)</w:t>
       </w:r>
       <w:r>
         <w:rPr>
@@ -2889,17 +3978,105 @@
           <w:lang w:val="en-US"/>
         </w:rPr>
       </w:pPr>
+      <w:proofErr w:type="spellStart"/>
+      <w:proofErr w:type="gramStart"/>
       <w:r>
         <w:rPr>
           <w:lang w:val="en-US"/>
         </w:rPr>
         <w:t>MinMaxPlayer</w:t>
       </w:r>
-      <w:r>
-        <w:rPr>
-          <w:lang w:val="en-US"/>
-        </w:rPr>
-        <w:t>(int id, String name, Board board, int score, int x, int y, ArrayList&lt;Integer[]&gt; path)</w:t>
+      <w:proofErr w:type="spellEnd"/>
+      <w:r>
+        <w:rPr>
+          <w:lang w:val="en-US"/>
+        </w:rPr>
+        <w:t>(</w:t>
+      </w:r>
+      <w:proofErr w:type="spellStart"/>
+      <w:proofErr w:type="gramEnd"/>
+      <w:r>
+        <w:rPr>
+          <w:lang w:val="en-US"/>
+        </w:rPr>
+        <w:t>int</w:t>
+      </w:r>
+      <w:proofErr w:type="spellEnd"/>
+      <w:r>
+        <w:rPr>
+          <w:lang w:val="en-US"/>
+        </w:rPr>
+        <w:t xml:space="preserve"> id, String name, Board </w:t>
+      </w:r>
+      <w:proofErr w:type="spellStart"/>
+      <w:r>
+        <w:rPr>
+          <w:lang w:val="en-US"/>
+        </w:rPr>
+        <w:t>board</w:t>
+      </w:r>
+      <w:proofErr w:type="spellEnd"/>
+      <w:r>
+        <w:rPr>
+          <w:lang w:val="en-US"/>
+        </w:rPr>
+        <w:t xml:space="preserve">, </w:t>
+      </w:r>
+      <w:proofErr w:type="spellStart"/>
+      <w:r>
+        <w:rPr>
+          <w:lang w:val="en-US"/>
+        </w:rPr>
+        <w:t>int</w:t>
+      </w:r>
+      <w:proofErr w:type="spellEnd"/>
+      <w:r>
+        <w:rPr>
+          <w:lang w:val="en-US"/>
+        </w:rPr>
+        <w:t xml:space="preserve"> score, </w:t>
+      </w:r>
+      <w:proofErr w:type="spellStart"/>
+      <w:r>
+        <w:rPr>
+          <w:lang w:val="en-US"/>
+        </w:rPr>
+        <w:t>int</w:t>
+      </w:r>
+      <w:proofErr w:type="spellEnd"/>
+      <w:r>
+        <w:rPr>
+          <w:lang w:val="en-US"/>
+        </w:rPr>
+        <w:t xml:space="preserve"> x, </w:t>
+      </w:r>
+      <w:proofErr w:type="spellStart"/>
+      <w:r>
+        <w:rPr>
+          <w:lang w:val="en-US"/>
+        </w:rPr>
+        <w:t>int</w:t>
+      </w:r>
+      <w:proofErr w:type="spellEnd"/>
+      <w:r>
+        <w:rPr>
+          <w:lang w:val="en-US"/>
+        </w:rPr>
+        <w:t xml:space="preserve"> y, </w:t>
+      </w:r>
+      <w:proofErr w:type="spellStart"/>
+      <w:r>
+        <w:rPr>
+          <w:lang w:val="en-US"/>
+        </w:rPr>
+        <w:t>ArrayList</w:t>
+      </w:r>
+      <w:proofErr w:type="spellEnd"/>
+      <w:r>
+        <w:rPr>
+          <w:lang w:val="en-US"/>
+        </w:rPr>
+        <w:t>&lt;Integer[]&gt; path)</w:t>
       </w:r>
       <w:r>
         <w:rPr>
@@ -2911,8 +4088,142 @@
         <w:rPr>
           <w:lang w:val="en-US"/>
         </w:rPr>
-        <w:t>Constructor με ορίσματα όλες τις τιμές της κλάσης Player εκτός των όπλων</w:t>
-      </w:r>
+        <w:t xml:space="preserve">Constructor </w:t>
+      </w:r>
+      <w:proofErr w:type="spellStart"/>
+      <w:r>
+        <w:rPr>
+          <w:lang w:val="en-US"/>
+        </w:rPr>
+        <w:t>με</w:t>
+      </w:r>
+      <w:proofErr w:type="spellEnd"/>
+      <w:r>
+        <w:rPr>
+          <w:lang w:val="en-US"/>
+        </w:rPr>
+        <w:t xml:space="preserve"> </w:t>
+      </w:r>
+      <w:proofErr w:type="spellStart"/>
+      <w:r>
+        <w:rPr>
+          <w:lang w:val="en-US"/>
+        </w:rPr>
+        <w:t>ορίσμ</w:t>
+      </w:r>
+      <w:proofErr w:type="spellEnd"/>
+      <w:r>
+        <w:rPr>
+          <w:lang w:val="en-US"/>
+        </w:rPr>
+        <w:t xml:space="preserve">ατα </w:t>
+      </w:r>
+      <w:proofErr w:type="spellStart"/>
+      <w:r>
+        <w:rPr>
+          <w:lang w:val="en-US"/>
+        </w:rPr>
+        <w:t>όλες</w:t>
+      </w:r>
+      <w:proofErr w:type="spellEnd"/>
+      <w:r>
+        <w:rPr>
+          <w:lang w:val="en-US"/>
+        </w:rPr>
+        <w:t xml:space="preserve"> </w:t>
+      </w:r>
+      <w:proofErr w:type="spellStart"/>
+      <w:r>
+        <w:rPr>
+          <w:lang w:val="en-US"/>
+        </w:rPr>
+        <w:t>τις</w:t>
+      </w:r>
+      <w:proofErr w:type="spellEnd"/>
+      <w:r>
+        <w:rPr>
+          <w:lang w:val="en-US"/>
+        </w:rPr>
+        <w:t xml:space="preserve"> </w:t>
+      </w:r>
+      <w:proofErr w:type="spellStart"/>
+      <w:r>
+        <w:rPr>
+          <w:lang w:val="en-US"/>
+        </w:rPr>
+        <w:t>τιμές</w:t>
+      </w:r>
+      <w:proofErr w:type="spellEnd"/>
+      <w:r>
+        <w:rPr>
+          <w:lang w:val="en-US"/>
+        </w:rPr>
+        <w:t xml:space="preserve"> </w:t>
+      </w:r>
+      <w:proofErr w:type="spellStart"/>
+      <w:r>
+        <w:rPr>
+          <w:lang w:val="en-US"/>
+        </w:rPr>
+        <w:t>της</w:t>
+      </w:r>
+      <w:proofErr w:type="spellEnd"/>
+      <w:r>
+        <w:rPr>
+          <w:lang w:val="en-US"/>
+        </w:rPr>
+        <w:t xml:space="preserve"> </w:t>
+      </w:r>
+      <w:proofErr w:type="spellStart"/>
+      <w:r>
+        <w:rPr>
+          <w:lang w:val="en-US"/>
+        </w:rPr>
+        <w:t>κλάσης</w:t>
+      </w:r>
+      <w:proofErr w:type="spellEnd"/>
+      <w:r>
+        <w:rPr>
+          <w:lang w:val="en-US"/>
+        </w:rPr>
+        <w:t xml:space="preserve"> Player </w:t>
+      </w:r>
+      <w:proofErr w:type="spellStart"/>
+      <w:r>
+        <w:rPr>
+          <w:lang w:val="en-US"/>
+        </w:rPr>
+        <w:t>εκτός</w:t>
+      </w:r>
+      <w:proofErr w:type="spellEnd"/>
+      <w:r>
+        <w:rPr>
+          <w:lang w:val="en-US"/>
+        </w:rPr>
+        <w:t xml:space="preserve"> </w:t>
+      </w:r>
+      <w:proofErr w:type="spellStart"/>
+      <w:r>
+        <w:rPr>
+          <w:lang w:val="en-US"/>
+        </w:rPr>
+        <w:t>των</w:t>
+      </w:r>
+      <w:proofErr w:type="spellEnd"/>
+      <w:r>
+        <w:rPr>
+          <w:lang w:val="en-US"/>
+        </w:rPr>
+        <w:t xml:space="preserve"> όπ</w:t>
+      </w:r>
+      <w:proofErr w:type="spellStart"/>
+      <w:r>
+        <w:rPr>
+          <w:lang w:val="en-US"/>
+        </w:rPr>
+        <w:t>λων</w:t>
+      </w:r>
+      <w:proofErr w:type="spellEnd"/>
       <w:r>
         <w:rPr>
           <w:lang w:val="en-US"/>
@@ -2970,17 +4281,89 @@
           <w:lang w:val="en-US"/>
         </w:rPr>
       </w:pPr>
+      <w:proofErr w:type="spellStart"/>
       <w:r>
         <w:rPr>
           <w:lang w:val="en-US"/>
         </w:rPr>
         <w:t>MinMaxPlayer</w:t>
       </w:r>
-      <w:r>
-        <w:rPr>
-          <w:lang w:val="en-US"/>
-        </w:rPr>
-        <w:t xml:space="preserve">(int id, String name, Board board, int score, int x, int y, Weapon bow, Weapon pistol, Weapon sword): </w:t>
+      <w:proofErr w:type="spellEnd"/>
+      <w:r>
+        <w:rPr>
+          <w:lang w:val="en-US"/>
+        </w:rPr>
+        <w:t>(</w:t>
+      </w:r>
+      <w:proofErr w:type="spellStart"/>
+      <w:r>
+        <w:rPr>
+          <w:lang w:val="en-US"/>
+        </w:rPr>
+        <w:t>int</w:t>
+      </w:r>
+      <w:proofErr w:type="spellEnd"/>
+      <w:r>
+        <w:rPr>
+          <w:lang w:val="en-US"/>
+        </w:rPr>
+        <w:t xml:space="preserve"> id, String name, Board </w:t>
+      </w:r>
+      <w:proofErr w:type="spellStart"/>
+      <w:r>
+        <w:rPr>
+          <w:lang w:val="en-US"/>
+        </w:rPr>
+        <w:t>board</w:t>
+      </w:r>
+      <w:proofErr w:type="spellEnd"/>
+      <w:r>
+        <w:rPr>
+          <w:lang w:val="en-US"/>
+        </w:rPr>
+        <w:t xml:space="preserve">, </w:t>
+      </w:r>
+      <w:proofErr w:type="spellStart"/>
+      <w:r>
+        <w:rPr>
+          <w:lang w:val="en-US"/>
+        </w:rPr>
+        <w:t>int</w:t>
+      </w:r>
+      <w:proofErr w:type="spellEnd"/>
+      <w:r>
+        <w:rPr>
+          <w:lang w:val="en-US"/>
+        </w:rPr>
+        <w:t xml:space="preserve"> score, </w:t>
+      </w:r>
+      <w:proofErr w:type="spellStart"/>
+      <w:r>
+        <w:rPr>
+          <w:lang w:val="en-US"/>
+        </w:rPr>
+        <w:t>int</w:t>
+      </w:r>
+      <w:proofErr w:type="spellEnd"/>
+      <w:r>
+        <w:rPr>
+          <w:lang w:val="en-US"/>
+        </w:rPr>
+        <w:t xml:space="preserve"> x, </w:t>
+      </w:r>
+      <w:proofErr w:type="spellStart"/>
+      <w:r>
+        <w:rPr>
+          <w:lang w:val="en-US"/>
+        </w:rPr>
+        <w:t>int</w:t>
+      </w:r>
+      <w:proofErr w:type="spellEnd"/>
+      <w:r>
+        <w:rPr>
+          <w:lang w:val="en-US"/>
+        </w:rPr>
+        <w:t xml:space="preserve"> y, Weapon bow, Weapon pistol, Weapon sword): </w:t>
       </w:r>
       <w:r>
         <w:rPr>
@@ -3081,17 +4464,103 @@
           <w:lang w:val="en-US"/>
         </w:rPr>
       </w:pPr>
+      <w:proofErr w:type="spellStart"/>
       <w:r>
         <w:rPr>
           <w:lang w:val="en-US"/>
         </w:rPr>
         <w:t>MinMaxPlayer</w:t>
       </w:r>
-      <w:r>
-        <w:rPr>
-          <w:lang w:val="en-US"/>
-        </w:rPr>
-        <w:t>(int id, String name, Board board, int score, int x, int y, Weapon bow, Weapon pistol, Weapon sword, ArrayList&lt;Integer[]&gt; path)</w:t>
+      <w:proofErr w:type="spellEnd"/>
+      <w:r>
+        <w:rPr>
+          <w:lang w:val="en-US"/>
+        </w:rPr>
+        <w:t>(</w:t>
+      </w:r>
+      <w:proofErr w:type="spellStart"/>
+      <w:r>
+        <w:rPr>
+          <w:lang w:val="en-US"/>
+        </w:rPr>
+        <w:t>int</w:t>
+      </w:r>
+      <w:proofErr w:type="spellEnd"/>
+      <w:r>
+        <w:rPr>
+          <w:lang w:val="en-US"/>
+        </w:rPr>
+        <w:t xml:space="preserve"> id, String name, Board </w:t>
+      </w:r>
+      <w:proofErr w:type="spellStart"/>
+      <w:r>
+        <w:rPr>
+          <w:lang w:val="en-US"/>
+        </w:rPr>
+        <w:t>board</w:t>
+      </w:r>
+      <w:proofErr w:type="spellEnd"/>
+      <w:r>
+        <w:rPr>
+          <w:lang w:val="en-US"/>
+        </w:rPr>
+        <w:t xml:space="preserve">, </w:t>
+      </w:r>
+      <w:proofErr w:type="spellStart"/>
+      <w:r>
+        <w:rPr>
+          <w:lang w:val="en-US"/>
+        </w:rPr>
+        <w:t>int</w:t>
+      </w:r>
+      <w:proofErr w:type="spellEnd"/>
+      <w:r>
+        <w:rPr>
+          <w:lang w:val="en-US"/>
+        </w:rPr>
+        <w:t xml:space="preserve"> score, </w:t>
+      </w:r>
+      <w:proofErr w:type="spellStart"/>
+      <w:r>
+        <w:rPr>
+          <w:lang w:val="en-US"/>
+        </w:rPr>
+        <w:t>int</w:t>
+      </w:r>
+      <w:proofErr w:type="spellEnd"/>
+      <w:r>
+        <w:rPr>
+          <w:lang w:val="en-US"/>
+        </w:rPr>
+        <w:t xml:space="preserve"> x, </w:t>
+      </w:r>
+      <w:proofErr w:type="spellStart"/>
+      <w:r>
+        <w:rPr>
+          <w:lang w:val="en-US"/>
+        </w:rPr>
+        <w:t>int</w:t>
+      </w:r>
+      <w:proofErr w:type="spellEnd"/>
+      <w:r>
+        <w:rPr>
+          <w:lang w:val="en-US"/>
+        </w:rPr>
+        <w:t xml:space="preserve"> y, Weapon bow, Weapon pistol, Weapon sword, </w:t>
+      </w:r>
+      <w:proofErr w:type="spellStart"/>
+      <w:r>
+        <w:rPr>
+          <w:lang w:val="en-US"/>
+        </w:rPr>
+        <w:t>ArrayList</w:t>
+      </w:r>
+      <w:proofErr w:type="spellEnd"/>
+      <w:r>
+        <w:rPr>
+          <w:lang w:val="en-US"/>
+        </w:rPr>
+        <w:t>&lt;Integer[]&gt; path)</w:t>
       </w:r>
       <w:r>
         <w:rPr>
@@ -3228,15 +4697,19 @@
           <w:numId w:val="12"/>
         </w:numPr>
       </w:pPr>
+      <w:proofErr w:type="spellStart"/>
+      <w:proofErr w:type="gramStart"/>
       <w:r>
         <w:rPr>
           <w:lang w:val="en-US"/>
         </w:rPr>
         <w:t>MinMaxPlayer</w:t>
       </w:r>
+      <w:proofErr w:type="spellEnd"/>
       <w:r>
         <w:t>(</w:t>
       </w:r>
+      <w:proofErr w:type="gramEnd"/>
       <w:r>
         <w:rPr>
           <w:lang w:val="en-US"/>
@@ -3246,12 +4719,14 @@
       <w:r>
         <w:t xml:space="preserve"> </w:t>
       </w:r>
+      <w:proofErr w:type="spellStart"/>
       <w:r>
         <w:rPr>
           <w:lang w:val="en-US"/>
         </w:rPr>
         <w:t>player</w:t>
       </w:r>
+      <w:proofErr w:type="spellEnd"/>
       <w:r>
         <w:t>)</w:t>
       </w:r>
@@ -3321,6 +4796,8 @@
           <w:lang w:val="en-US"/>
         </w:rPr>
       </w:pPr>
+      <w:proofErr w:type="spellStart"/>
+      <w:proofErr w:type="gramStart"/>
       <w:r>
         <w:rPr>
           <w:lang w:val="en-US"/>
@@ -3328,11 +4805,33 @@
         <w:lastRenderedPageBreak/>
         <w:t>MinMaxPlayer</w:t>
       </w:r>
-      <w:r>
-        <w:rPr>
-          <w:lang w:val="en-US"/>
-        </w:rPr>
-        <w:t>(Player player, ArrayList&lt;Integer[]&gt; path)</w:t>
+      <w:proofErr w:type="spellEnd"/>
+      <w:r>
+        <w:rPr>
+          <w:lang w:val="en-US"/>
+        </w:rPr>
+        <w:t>(</w:t>
+      </w:r>
+      <w:proofErr w:type="gramEnd"/>
+      <w:r>
+        <w:rPr>
+          <w:lang w:val="en-US"/>
+        </w:rPr>
+        <w:t xml:space="preserve">Player player, </w:t>
+      </w:r>
+      <w:proofErr w:type="spellStart"/>
+      <w:r>
+        <w:rPr>
+          <w:lang w:val="en-US"/>
+        </w:rPr>
+        <w:t>ArrayList</w:t>
+      </w:r>
+      <w:proofErr w:type="spellEnd"/>
+      <w:r>
+        <w:rPr>
+          <w:lang w:val="en-US"/>
+        </w:rPr>
+        <w:t>&lt;Integer[]&gt; path)</w:t>
       </w:r>
       <w:r>
         <w:rPr>
@@ -3418,11 +4917,49 @@
           <w:lang w:val="en-US"/>
         </w:rPr>
       </w:pPr>
-      <w:r>
-        <w:rPr>
-          <w:lang w:val="en-US"/>
-        </w:rPr>
-        <w:t>MinMaxPlayer(MinMaxPlayer minMaxPlayer)</w:t>
+      <w:proofErr w:type="spellStart"/>
+      <w:proofErr w:type="gramStart"/>
+      <w:r>
+        <w:rPr>
+          <w:lang w:val="en-US"/>
+        </w:rPr>
+        <w:t>MinMaxPlayer</w:t>
+      </w:r>
+      <w:proofErr w:type="spellEnd"/>
+      <w:r>
+        <w:rPr>
+          <w:lang w:val="en-US"/>
+        </w:rPr>
+        <w:t>(</w:t>
+      </w:r>
+      <w:proofErr w:type="spellStart"/>
+      <w:proofErr w:type="gramEnd"/>
+      <w:r>
+        <w:rPr>
+          <w:lang w:val="en-US"/>
+        </w:rPr>
+        <w:t>MinMaxPlayer</w:t>
+      </w:r>
+      <w:proofErr w:type="spellEnd"/>
+      <w:r>
+        <w:rPr>
+          <w:lang w:val="en-US"/>
+        </w:rPr>
+        <w:t xml:space="preserve"> </w:t>
+      </w:r>
+      <w:proofErr w:type="spellStart"/>
+      <w:r>
+        <w:rPr>
+          <w:lang w:val="en-US"/>
+        </w:rPr>
+        <w:t>minMaxPlayer</w:t>
+      </w:r>
+      <w:proofErr w:type="spellEnd"/>
+      <w:r>
+        <w:rPr>
+          <w:lang w:val="en-US"/>
+        </w:rPr>
+        <w:t>)</w:t>
       </w:r>
       <w:r>
         <w:rPr>
@@ -3481,11 +5018,19 @@
         </w:rPr>
         <w:t xml:space="preserve"> </w:t>
       </w:r>
-      <w:r>
-        <w:rPr>
-          <w:lang w:val="en-US"/>
-        </w:rPr>
-        <w:t xml:space="preserve">MinMaxPlayer </w:t>
+      <w:proofErr w:type="spellStart"/>
+      <w:r>
+        <w:rPr>
+          <w:lang w:val="en-US"/>
+        </w:rPr>
+        <w:t>MinMaxPlayer</w:t>
+      </w:r>
+      <w:proofErr w:type="spellEnd"/>
+      <w:r>
+        <w:rPr>
+          <w:lang w:val="en-US"/>
+        </w:rPr>
+        <w:t xml:space="preserve"> </w:t>
       </w:r>
       <w:r>
         <w:t>και</w:t>
@@ -3537,21 +5082,25 @@
           <w:numId w:val="14"/>
         </w:numPr>
       </w:pPr>
+      <w:proofErr w:type="gramStart"/>
       <w:r>
         <w:rPr>
           <w:lang w:val="en-US"/>
         </w:rPr>
         <w:t>float</w:t>
       </w:r>
-      <w:r>
-        <w:t xml:space="preserve"> </w:t>
-      </w:r>
+      <w:proofErr w:type="gramEnd"/>
+      <w:r>
+        <w:t xml:space="preserve"> </w:t>
+      </w:r>
+      <w:proofErr w:type="spellStart"/>
       <w:r>
         <w:rPr>
           <w:lang w:val="en-US"/>
         </w:rPr>
         <w:t>playersDistance</w:t>
       </w:r>
+      <w:proofErr w:type="spellEnd"/>
       <w:r>
         <w:t>(</w:t>
       </w:r>
@@ -3603,12 +5152,14 @@
           <w:numId w:val="14"/>
         </w:numPr>
       </w:pPr>
+      <w:proofErr w:type="gramStart"/>
       <w:r>
         <w:rPr>
           <w:lang w:val="en-US"/>
         </w:rPr>
         <w:t>double</w:t>
       </w:r>
+      <w:proofErr w:type="gramEnd"/>
       <w:r>
         <w:t xml:space="preserve"> </w:t>
       </w:r>
@@ -3621,12 +5172,14 @@
       <w:r>
         <w:t>(</w:t>
       </w:r>
+      <w:proofErr w:type="spellStart"/>
       <w:r>
         <w:rPr>
           <w:lang w:val="en-US"/>
         </w:rPr>
         <w:t>int</w:t>
       </w:r>
+      <w:proofErr w:type="spellEnd"/>
       <w:r>
         <w:t xml:space="preserve"> </w:t>
       </w:r>
@@ -3639,12 +5192,14 @@
       <w:r>
         <w:t xml:space="preserve">, </w:t>
       </w:r>
+      <w:proofErr w:type="spellStart"/>
       <w:r>
         <w:rPr>
           <w:lang w:val="en-US"/>
         </w:rPr>
         <w:t>int</w:t>
       </w:r>
+      <w:proofErr w:type="spellEnd"/>
       <w:r>
         <w:t xml:space="preserve"> </w:t>
       </w:r>
@@ -3657,12 +5212,14 @@
       <w:r>
         <w:t xml:space="preserve">, </w:t>
       </w:r>
+      <w:proofErr w:type="spellStart"/>
       <w:r>
         <w:rPr>
           <w:lang w:val="en-US"/>
         </w:rPr>
         <w:t>int</w:t>
       </w:r>
+      <w:proofErr w:type="spellEnd"/>
       <w:r>
         <w:t xml:space="preserve"> </w:t>
       </w:r>
@@ -3796,11 +5353,21 @@
         <w:t xml:space="preserve"> </w:t>
       </w:r>
       <w:r>
-        <w:t>Τέλος, αν βρίσκεται εκτός του τραγώνου [5,5] χάνει (</w:t>
-      </w:r>
+        <w:t xml:space="preserve">Τέλος, αν βρίσκεται εκτός του </w:t>
+      </w:r>
+      <w:proofErr w:type="spellStart"/>
+      <w:r>
+        <w:t>τραγώνου</w:t>
+      </w:r>
+      <w:proofErr w:type="spellEnd"/>
+      <w:r>
+        <w:t xml:space="preserve"> [5,5] χάνει (</w:t>
+      </w:r>
+      <w:proofErr w:type="spellStart"/>
       <w:r>
         <w:t>Manhattan</w:t>
       </w:r>
+      <w:proofErr w:type="spellEnd"/>
       <w:r>
         <w:t xml:space="preserve"> απόσταση από το 0,0) / 1000 πόντους.</w:t>
       </w:r>
@@ -3813,21 +5380,25 @@
           <w:numId w:val="14"/>
         </w:numPr>
       </w:pPr>
+      <w:proofErr w:type="gramStart"/>
       <w:r>
         <w:rPr>
           <w:lang w:val="en-US"/>
         </w:rPr>
         <w:t>static</w:t>
       </w:r>
-      <w:r>
-        <w:t xml:space="preserve"> </w:t>
-      </w:r>
+      <w:proofErr w:type="gramEnd"/>
+      <w:r>
+        <w:t xml:space="preserve"> </w:t>
+      </w:r>
+      <w:proofErr w:type="spellStart"/>
       <w:r>
         <w:rPr>
           <w:lang w:val="en-US"/>
         </w:rPr>
         <w:t>boolean</w:t>
       </w:r>
+      <w:proofErr w:type="spellEnd"/>
       <w:r>
         <w:t xml:space="preserve"> </w:t>
       </w:r>
@@ -3849,12 +5420,14 @@
       <w:r>
         <w:t xml:space="preserve"> </w:t>
       </w:r>
+      <w:proofErr w:type="spellStart"/>
       <w:r>
         <w:rPr>
           <w:lang w:val="en-US"/>
         </w:rPr>
         <w:t>player</w:t>
       </w:r>
+      <w:proofErr w:type="spellEnd"/>
       <w:r>
         <w:t xml:space="preserve">1, </w:t>
       </w:r>
@@ -3867,12 +5440,14 @@
       <w:r>
         <w:t xml:space="preserve"> </w:t>
       </w:r>
+      <w:proofErr w:type="spellStart"/>
       <w:r>
         <w:rPr>
           <w:lang w:val="en-US"/>
         </w:rPr>
         <w:t>player</w:t>
       </w:r>
+      <w:proofErr w:type="spellEnd"/>
       <w:r>
         <w:t xml:space="preserve">2, </w:t>
       </w:r>
@@ -3957,8 +5532,21 @@
           <w:numId w:val="14"/>
         </w:numPr>
       </w:pPr>
-      <w:r>
-        <w:t>void statistics()</w:t>
+      <w:proofErr w:type="spellStart"/>
+      <w:r>
+        <w:t>void</w:t>
+      </w:r>
+      <w:proofErr w:type="spellEnd"/>
+      <w:r>
+        <w:t xml:space="preserve"> </w:t>
+      </w:r>
+      <w:proofErr w:type="spellStart"/>
+      <w:r>
+        <w:t>statistics</w:t>
+      </w:r>
+      <w:proofErr w:type="spellEnd"/>
+      <w:r>
+        <w:t>()</w:t>
       </w:r>
       <w:r>
         <w:t>: Τυπώνει τη τελευταία κίνηση του παίκτη. Συγκεκριμένα, τυπώνει το ζάρι που επέλεξε ο παίκτης, ακόμα αν μάζεψε κάποιο όπλο ή κάποιο εφόδιο ή αν έπεσε σε κάποια παγίδα τυπώνει κατάλληλο μήνυμα.</w:t>
@@ -3972,15 +5560,726 @@
           <w:numId w:val="14"/>
         </w:numPr>
       </w:pPr>
-      <w:bookmarkStart w:id="4" w:name="_GoBack"/>
-      <w:bookmarkEnd w:id="4"/>
+      <w:proofErr w:type="gramStart"/>
+      <w:r>
+        <w:rPr>
+          <w:lang w:val="en-US"/>
+        </w:rPr>
+        <w:t>void</w:t>
+      </w:r>
+      <w:proofErr w:type="gramEnd"/>
+      <w:r>
+        <w:t xml:space="preserve"> </w:t>
+      </w:r>
+      <w:proofErr w:type="spellStart"/>
+      <w:r>
+        <w:rPr>
+          <w:lang w:val="en-US"/>
+        </w:rPr>
+        <w:t>createMySubtree</w:t>
+      </w:r>
+      <w:proofErr w:type="spellEnd"/>
+      <w:r>
+        <w:t>(</w:t>
+      </w:r>
+      <w:r>
+        <w:rPr>
+          <w:lang w:val="en-US"/>
+        </w:rPr>
+        <w:t>Node</w:t>
+      </w:r>
+      <w:r>
+        <w:t xml:space="preserve"> </w:t>
+      </w:r>
+      <w:r>
+        <w:rPr>
+          <w:lang w:val="en-US"/>
+        </w:rPr>
+        <w:t>root</w:t>
+      </w:r>
+      <w:r>
+        <w:t xml:space="preserve">, </w:t>
+      </w:r>
+      <w:proofErr w:type="spellStart"/>
+      <w:r>
+        <w:rPr>
+          <w:lang w:val="en-US"/>
+        </w:rPr>
+        <w:t>int</w:t>
+      </w:r>
+      <w:proofErr w:type="spellEnd"/>
+      <w:r>
+        <w:t xml:space="preserve"> </w:t>
+      </w:r>
+      <w:r>
+        <w:rPr>
+          <w:lang w:val="en-US"/>
+        </w:rPr>
+        <w:t>depth</w:t>
+      </w:r>
+      <w:r>
+        <w:t xml:space="preserve">, </w:t>
+      </w:r>
+      <w:proofErr w:type="spellStart"/>
+      <w:r>
+        <w:rPr>
+          <w:lang w:val="en-US"/>
+        </w:rPr>
+        <w:t>int</w:t>
+      </w:r>
+      <w:proofErr w:type="spellEnd"/>
+      <w:r>
+        <w:t xml:space="preserve"> </w:t>
+      </w:r>
+      <w:proofErr w:type="spellStart"/>
+      <w:r>
+        <w:rPr>
+          <w:lang w:val="en-US"/>
+        </w:rPr>
+        <w:t>xCurrentPos</w:t>
+      </w:r>
+      <w:proofErr w:type="spellEnd"/>
+      <w:r>
+        <w:t xml:space="preserve">, </w:t>
+      </w:r>
+      <w:proofErr w:type="spellStart"/>
+      <w:r>
+        <w:rPr>
+          <w:lang w:val="en-US"/>
+        </w:rPr>
+        <w:t>int</w:t>
+      </w:r>
+      <w:proofErr w:type="spellEnd"/>
+      <w:r>
+        <w:t xml:space="preserve"> </w:t>
+      </w:r>
+      <w:proofErr w:type="spellStart"/>
+      <w:r>
+        <w:rPr>
+          <w:lang w:val="en-US"/>
+        </w:rPr>
+        <w:t>yCurrentPos</w:t>
+      </w:r>
+      <w:proofErr w:type="spellEnd"/>
+      <w:r>
+        <w:t xml:space="preserve">, </w:t>
+      </w:r>
+      <w:proofErr w:type="spellStart"/>
+      <w:r>
+        <w:rPr>
+          <w:lang w:val="en-US"/>
+        </w:rPr>
+        <w:t>int</w:t>
+      </w:r>
+      <w:proofErr w:type="spellEnd"/>
+      <w:r>
+        <w:t xml:space="preserve"> </w:t>
+      </w:r>
+      <w:proofErr w:type="spellStart"/>
+      <w:r>
+        <w:rPr>
+          <w:lang w:val="en-US"/>
+        </w:rPr>
+        <w:t>xOpponentCurrentPos</w:t>
+      </w:r>
+      <w:proofErr w:type="spellEnd"/>
+      <w:r>
+        <w:t xml:space="preserve">, </w:t>
+      </w:r>
+      <w:proofErr w:type="spellStart"/>
+      <w:r>
+        <w:rPr>
+          <w:lang w:val="en-US"/>
+        </w:rPr>
+        <w:t>int</w:t>
+      </w:r>
+      <w:proofErr w:type="spellEnd"/>
+      <w:r>
+        <w:t xml:space="preserve"> </w:t>
+      </w:r>
+      <w:proofErr w:type="spellStart"/>
+      <w:r>
+        <w:rPr>
+          <w:lang w:val="en-US"/>
+        </w:rPr>
+        <w:t>yOpponentCurrentPos</w:t>
+      </w:r>
+      <w:proofErr w:type="spellEnd"/>
+      <w:r>
+        <w:t xml:space="preserve">): </w:t>
+      </w:r>
+      <w:r>
+        <w:t>Προσθέτει</w:t>
+      </w:r>
+      <w:r>
+        <w:t xml:space="preserve"> </w:t>
+      </w:r>
+      <w:r>
+        <w:t>στον</w:t>
+      </w:r>
+      <w:r>
+        <w:t xml:space="preserve"> </w:t>
+      </w:r>
+      <w:r>
+        <w:t>κόμβο</w:t>
+      </w:r>
+      <w:r>
+        <w:t xml:space="preserve"> </w:t>
+      </w:r>
+      <w:r>
+        <w:rPr>
+          <w:lang w:val="en-US"/>
+        </w:rPr>
+        <w:t>root</w:t>
+      </w:r>
+      <w:r>
+        <w:t xml:space="preserve"> </w:t>
+      </w:r>
+      <w:r>
+        <w:t>του</w:t>
+      </w:r>
+      <w:r>
+        <w:t xml:space="preserve"> </w:t>
+      </w:r>
+      <w:proofErr w:type="spellStart"/>
+      <w:r>
+        <w:rPr>
+          <w:lang w:val="en-US"/>
+        </w:rPr>
+        <w:t>MinMax</w:t>
+      </w:r>
+      <w:proofErr w:type="spellEnd"/>
+      <w:r>
+        <w:t xml:space="preserve"> </w:t>
+      </w:r>
+      <w:r>
+        <w:t xml:space="preserve">δένδρου </w:t>
+      </w:r>
+      <w:r>
+        <w:t xml:space="preserve">τις </w:t>
+      </w:r>
+      <w:r>
+        <w:t>επιτρεπτές</w:t>
+      </w:r>
+      <w:r>
+        <w:t xml:space="preserve"> κινήσεις του </w:t>
+      </w:r>
+      <w:proofErr w:type="spellStart"/>
+      <w:r>
+        <w:rPr>
+          <w:lang w:val="en-US"/>
+        </w:rPr>
+        <w:t>MinMaxPlayer</w:t>
+      </w:r>
+      <w:proofErr w:type="spellEnd"/>
+      <w:r>
+        <w:t xml:space="preserve"> </w:t>
+      </w:r>
+      <w:r>
+        <w:t xml:space="preserve">και </w:t>
+      </w:r>
+      <w:proofErr w:type="spellStart"/>
+      <w:r>
+        <w:t>καλέι</w:t>
+      </w:r>
+      <w:proofErr w:type="spellEnd"/>
+      <w:r>
+        <w:t xml:space="preserve"> την </w:t>
+      </w:r>
+      <w:proofErr w:type="spellStart"/>
+      <w:r>
+        <w:t>createOpponentSubtree</w:t>
+      </w:r>
+      <w:proofErr w:type="spellEnd"/>
+      <w:r>
+        <w:t xml:space="preserve"> για να προσθέσει τις κινήσεις του αντιπάλου για κάθε </w:t>
+      </w:r>
+      <w:r>
+        <w:t>επιτρεπτ</w:t>
+      </w:r>
+      <w:r>
+        <w:t xml:space="preserve">ή </w:t>
+      </w:r>
+      <w:r>
+        <w:t>κίνηση.</w:t>
+      </w:r>
+    </w:p>
+    <w:p>
+      <w:pPr>
+        <w:pStyle w:val="ListParagraph"/>
+        <w:numPr>
+          <w:ilvl w:val="0"/>
+          <w:numId w:val="14"/>
+        </w:numPr>
+      </w:pPr>
+      <w:proofErr w:type="gramStart"/>
+      <w:r>
+        <w:rPr>
+          <w:lang w:val="en-US"/>
+        </w:rPr>
+        <w:t>void</w:t>
+      </w:r>
+      <w:proofErr w:type="gramEnd"/>
+      <w:r>
+        <w:t xml:space="preserve"> </w:t>
+      </w:r>
+      <w:proofErr w:type="spellStart"/>
+      <w:r>
+        <w:rPr>
+          <w:lang w:val="en-US"/>
+        </w:rPr>
+        <w:t>createOpponentSubtree</w:t>
+      </w:r>
+      <w:proofErr w:type="spellEnd"/>
+      <w:r>
+        <w:t>(</w:t>
+      </w:r>
+      <w:r>
+        <w:rPr>
+          <w:lang w:val="en-US"/>
+        </w:rPr>
+        <w:t>Node</w:t>
+      </w:r>
+      <w:r>
+        <w:t xml:space="preserve"> </w:t>
+      </w:r>
+      <w:r>
+        <w:rPr>
+          <w:lang w:val="en-US"/>
+        </w:rPr>
+        <w:t>parent</w:t>
+      </w:r>
+      <w:r>
+        <w:t xml:space="preserve">, </w:t>
+      </w:r>
+      <w:proofErr w:type="spellStart"/>
+      <w:r>
+        <w:rPr>
+          <w:lang w:val="en-US"/>
+        </w:rPr>
+        <w:t>int</w:t>
+      </w:r>
+      <w:proofErr w:type="spellEnd"/>
+      <w:r>
+        <w:t xml:space="preserve"> </w:t>
+      </w:r>
+      <w:r>
+        <w:rPr>
+          <w:lang w:val="en-US"/>
+        </w:rPr>
+        <w:t>depth</w:t>
+      </w:r>
+      <w:r>
+        <w:t xml:space="preserve">, </w:t>
+      </w:r>
+      <w:proofErr w:type="spellStart"/>
+      <w:r>
+        <w:rPr>
+          <w:lang w:val="en-US"/>
+        </w:rPr>
+        <w:t>int</w:t>
+      </w:r>
+      <w:proofErr w:type="spellEnd"/>
+      <w:r>
+        <w:t xml:space="preserve"> </w:t>
+      </w:r>
+      <w:proofErr w:type="spellStart"/>
+      <w:r>
+        <w:rPr>
+          <w:lang w:val="en-US"/>
+        </w:rPr>
+        <w:t>xCurrentPos</w:t>
+      </w:r>
+      <w:proofErr w:type="spellEnd"/>
+      <w:r>
+        <w:t xml:space="preserve">, </w:t>
+      </w:r>
+      <w:proofErr w:type="spellStart"/>
+      <w:r>
+        <w:rPr>
+          <w:lang w:val="en-US"/>
+        </w:rPr>
+        <w:t>int</w:t>
+      </w:r>
+      <w:proofErr w:type="spellEnd"/>
+      <w:r>
+        <w:t xml:space="preserve"> </w:t>
+      </w:r>
+      <w:proofErr w:type="spellStart"/>
+      <w:r>
+        <w:rPr>
+          <w:lang w:val="en-US"/>
+        </w:rPr>
+        <w:t>yCurrentPos</w:t>
+      </w:r>
+      <w:proofErr w:type="spellEnd"/>
+      <w:r>
+        <w:t xml:space="preserve">, </w:t>
+      </w:r>
+      <w:proofErr w:type="spellStart"/>
+      <w:r>
+        <w:rPr>
+          <w:lang w:val="en-US"/>
+        </w:rPr>
+        <w:t>int</w:t>
+      </w:r>
+      <w:proofErr w:type="spellEnd"/>
+      <w:r>
+        <w:t xml:space="preserve"> </w:t>
+      </w:r>
+      <w:proofErr w:type="spellStart"/>
+      <w:r>
+        <w:rPr>
+          <w:lang w:val="en-US"/>
+        </w:rPr>
+        <w:t>xOpponentCurrentPos</w:t>
+      </w:r>
+      <w:proofErr w:type="spellEnd"/>
+      <w:r>
+        <w:t xml:space="preserve">, </w:t>
+      </w:r>
+      <w:proofErr w:type="spellStart"/>
+      <w:r>
+        <w:rPr>
+          <w:lang w:val="en-US"/>
+        </w:rPr>
+        <w:t>int</w:t>
+      </w:r>
+      <w:proofErr w:type="spellEnd"/>
+      <w:r>
+        <w:t xml:space="preserve"> </w:t>
+      </w:r>
+      <w:proofErr w:type="spellStart"/>
+      <w:r>
+        <w:rPr>
+          <w:lang w:val="en-US"/>
+        </w:rPr>
+        <w:t>yOpponentCurrentPos</w:t>
+      </w:r>
+      <w:proofErr w:type="spellEnd"/>
+      <w:r>
+        <w:t>)</w:t>
+      </w:r>
+      <w:r>
+        <w:t xml:space="preserve">: </w:t>
+      </w:r>
+      <w:r>
+        <w:t>Προσθέτει</w:t>
+      </w:r>
+      <w:r>
+        <w:t xml:space="preserve"> </w:t>
+      </w:r>
+      <w:r>
+        <w:t>στον</w:t>
+      </w:r>
+      <w:r>
+        <w:t xml:space="preserve"> </w:t>
+      </w:r>
+      <w:r>
+        <w:t>κόμβο</w:t>
+      </w:r>
+      <w:r>
+        <w:t xml:space="preserve"> </w:t>
+      </w:r>
+      <w:r>
+        <w:rPr>
+          <w:lang w:val="en-US"/>
+        </w:rPr>
+        <w:t>parent</w:t>
+      </w:r>
+      <w:r>
+        <w:t xml:space="preserve"> </w:t>
+      </w:r>
+      <w:r>
+        <w:t>του</w:t>
+      </w:r>
+      <w:r>
+        <w:t xml:space="preserve"> </w:t>
+      </w:r>
+      <w:proofErr w:type="spellStart"/>
+      <w:r>
+        <w:rPr>
+          <w:lang w:val="en-US"/>
+        </w:rPr>
+        <w:t>MinMax</w:t>
+      </w:r>
+      <w:proofErr w:type="spellEnd"/>
+      <w:r>
+        <w:t xml:space="preserve"> </w:t>
+      </w:r>
+      <w:r>
+        <w:t xml:space="preserve">δένδρου </w:t>
+      </w:r>
+      <w:r>
+        <w:t>τις επιτρεπτές</w:t>
+      </w:r>
+      <w:r>
+        <w:t xml:space="preserve"> κινήσεις του</w:t>
+      </w:r>
+      <w:r>
+        <w:t xml:space="preserve"> αντιπάλου.</w:t>
+      </w:r>
+    </w:p>
+    <w:p>
+      <w:pPr>
+        <w:pStyle w:val="ListParagraph"/>
+        <w:numPr>
+          <w:ilvl w:val="0"/>
+          <w:numId w:val="14"/>
+        </w:numPr>
+      </w:pPr>
+      <w:proofErr w:type="spellStart"/>
+      <w:proofErr w:type="gramStart"/>
+      <w:r>
+        <w:rPr>
+          <w:lang w:val="en-US"/>
+        </w:rPr>
+        <w:t>int</w:t>
+      </w:r>
+      <w:proofErr w:type="spellEnd"/>
+      <w:proofErr w:type="gramEnd"/>
+      <w:r>
+        <w:t xml:space="preserve"> </w:t>
+      </w:r>
+      <w:proofErr w:type="spellStart"/>
+      <w:r>
+        <w:rPr>
+          <w:lang w:val="en-US"/>
+        </w:rPr>
+        <w:t>chooseMinMaxMove</w:t>
+      </w:r>
+      <w:proofErr w:type="spellEnd"/>
+      <w:r>
+        <w:t>(</w:t>
+      </w:r>
+      <w:r>
+        <w:rPr>
+          <w:lang w:val="en-US"/>
+        </w:rPr>
+        <w:t>Node</w:t>
+      </w:r>
+      <w:r>
+        <w:t xml:space="preserve"> </w:t>
+      </w:r>
+      <w:r>
+        <w:rPr>
+          <w:lang w:val="en-US"/>
+        </w:rPr>
+        <w:t>root</w:t>
+      </w:r>
+      <w:r>
+        <w:t xml:space="preserve">): </w:t>
+      </w:r>
+      <w:r>
+        <w:t>Επιλέγει</w:t>
+      </w:r>
+      <w:r>
+        <w:t xml:space="preserve"> </w:t>
+      </w:r>
+      <w:r>
+        <w:t>την</w:t>
+      </w:r>
+      <w:r>
+        <w:t xml:space="preserve"> </w:t>
+      </w:r>
+      <w:r>
+        <w:t xml:space="preserve">καλύτερη κίνηση με βάση τον αλγόριθμο </w:t>
+      </w:r>
+      <w:proofErr w:type="spellStart"/>
+      <w:r>
+        <w:rPr>
+          <w:lang w:val="en-US"/>
+        </w:rPr>
+        <w:t>MinMax</w:t>
+      </w:r>
+      <w:proofErr w:type="spellEnd"/>
+      <w:r>
+        <w:t xml:space="preserve"> </w:t>
+      </w:r>
+      <w:r>
+        <w:t xml:space="preserve">με ρίζα του δένδρου </w:t>
+      </w:r>
+      <w:r>
+        <w:rPr>
+          <w:lang w:val="en-US"/>
+        </w:rPr>
+        <w:t>root</w:t>
+      </w:r>
+      <w:r>
+        <w:t xml:space="preserve"> και επιστρέφει την επιστρέφει</w:t>
+      </w:r>
+      <w:r>
+        <w:t>.</w:t>
+      </w:r>
+    </w:p>
+    <w:p>
+      <w:pPr>
+        <w:pStyle w:val="ListParagraph"/>
+        <w:numPr>
+          <w:ilvl w:val="0"/>
+          <w:numId w:val="14"/>
+        </w:numPr>
+      </w:pPr>
+      <w:proofErr w:type="spellStart"/>
+      <w:proofErr w:type="gramStart"/>
+      <w:r>
+        <w:rPr>
+          <w:lang w:val="en-US"/>
+        </w:rPr>
+        <w:t>int</w:t>
+      </w:r>
+      <w:proofErr w:type="spellEnd"/>
+      <w:r>
+        <w:t>[</w:t>
+      </w:r>
+      <w:proofErr w:type="gramEnd"/>
+      <w:r>
+        <w:t xml:space="preserve">] </w:t>
+      </w:r>
+      <w:proofErr w:type="spellStart"/>
+      <w:r>
+        <w:rPr>
+          <w:lang w:val="en-US"/>
+        </w:rPr>
+        <w:t>getNextMove</w:t>
+      </w:r>
+      <w:proofErr w:type="spellEnd"/>
+      <w:r>
+        <w:t>(</w:t>
+      </w:r>
+      <w:proofErr w:type="spellStart"/>
+      <w:r>
+        <w:rPr>
+          <w:lang w:val="en-US"/>
+        </w:rPr>
+        <w:t>int</w:t>
+      </w:r>
+      <w:proofErr w:type="spellEnd"/>
+      <w:r>
+        <w:t xml:space="preserve"> </w:t>
+      </w:r>
+      <w:proofErr w:type="spellStart"/>
+      <w:r>
+        <w:rPr>
+          <w:lang w:val="en-US"/>
+        </w:rPr>
+        <w:t>xCurrentPos</w:t>
+      </w:r>
+      <w:proofErr w:type="spellEnd"/>
+      <w:r>
+        <w:t xml:space="preserve">, </w:t>
+      </w:r>
+      <w:proofErr w:type="spellStart"/>
+      <w:r>
+        <w:rPr>
+          <w:lang w:val="en-US"/>
+        </w:rPr>
+        <w:t>int</w:t>
+      </w:r>
+      <w:proofErr w:type="spellEnd"/>
+      <w:r>
+        <w:t xml:space="preserve"> </w:t>
+      </w:r>
+      <w:proofErr w:type="spellStart"/>
+      <w:r>
+        <w:rPr>
+          <w:lang w:val="en-US"/>
+        </w:rPr>
+        <w:t>yCurrentPos</w:t>
+      </w:r>
+      <w:proofErr w:type="spellEnd"/>
+      <w:r>
+        <w:t xml:space="preserve">, </w:t>
+      </w:r>
+      <w:proofErr w:type="spellStart"/>
+      <w:r>
+        <w:rPr>
+          <w:lang w:val="en-US"/>
+        </w:rPr>
+        <w:t>int</w:t>
+      </w:r>
+      <w:proofErr w:type="spellEnd"/>
+      <w:r>
+        <w:t xml:space="preserve"> </w:t>
+      </w:r>
+      <w:proofErr w:type="spellStart"/>
+      <w:r>
+        <w:rPr>
+          <w:lang w:val="en-US"/>
+        </w:rPr>
+        <w:t>xOpponentCurrentPos</w:t>
+      </w:r>
+      <w:proofErr w:type="spellEnd"/>
+      <w:r>
+        <w:t xml:space="preserve">, </w:t>
+      </w:r>
+      <w:proofErr w:type="spellStart"/>
+      <w:r>
+        <w:rPr>
+          <w:lang w:val="en-US"/>
+        </w:rPr>
+        <w:t>int</w:t>
+      </w:r>
+      <w:proofErr w:type="spellEnd"/>
+      <w:r>
+        <w:t xml:space="preserve"> </w:t>
+      </w:r>
+      <w:proofErr w:type="spellStart"/>
+      <w:r>
+        <w:rPr>
+          <w:lang w:val="en-US"/>
+        </w:rPr>
+        <w:t>yOpponentCurrentPos</w:t>
+      </w:r>
+      <w:proofErr w:type="spellEnd"/>
+      <w:r>
+        <w:t>):</w:t>
+      </w:r>
+      <w:r>
+        <w:t xml:space="preserve"> </w:t>
+      </w:r>
+      <w:r>
+        <w:t>Βρίσκει</w:t>
+      </w:r>
+      <w:r>
+        <w:t xml:space="preserve"> </w:t>
+      </w:r>
+      <w:r>
+        <w:t>την</w:t>
+      </w:r>
+      <w:r>
+        <w:t xml:space="preserve"> </w:t>
+      </w:r>
+      <w:r>
+        <w:t>καλύτερη</w:t>
+      </w:r>
+      <w:r>
+        <w:t xml:space="preserve"> </w:t>
+      </w:r>
+      <w:r>
+        <w:t xml:space="preserve">κίνηση του παίκτη βάση του αλγορίθμου </w:t>
+      </w:r>
+      <w:proofErr w:type="spellStart"/>
+      <w:r>
+        <w:rPr>
+          <w:lang w:val="en-US"/>
+        </w:rPr>
+        <w:t>MinMax</w:t>
+      </w:r>
+      <w:proofErr w:type="spellEnd"/>
+      <w:r>
+        <w:t xml:space="preserve">. </w:t>
+      </w:r>
+      <w:r>
+        <w:t>Εκτελεί την κίνηση και επιστρέφει τη νέα θέση του παίκτη.</w:t>
+      </w:r>
     </w:p>
     <w:p/>
     <w:p>
       <w:pPr>
         <w:pStyle w:val="Heading1"/>
       </w:pPr>
-      <w:bookmarkStart w:id="5" w:name="_Toc25944165"/>
+      <w:bookmarkStart w:id="8" w:name="_Toc27697756"/>
       <w:r>
         <w:t xml:space="preserve">Κλάση </w:t>
       </w:r>
@@ -3990,7 +6289,7 @@
         </w:rPr>
         <w:t>Game</w:t>
       </w:r>
-      <w:bookmarkEnd w:id="5"/>
+      <w:bookmarkEnd w:id="8"/>
     </w:p>
     <w:p>
       <w:r>
@@ -4019,11 +6318,11 @@
       <w:pPr>
         <w:pStyle w:val="Heading2"/>
       </w:pPr>
-      <w:bookmarkStart w:id="6" w:name="_Toc25944166"/>
+      <w:bookmarkStart w:id="9" w:name="_Toc27697757"/>
       <w:r>
         <w:t>Μεταβλητές</w:t>
       </w:r>
-      <w:bookmarkEnd w:id="6"/>
+      <w:bookmarkEnd w:id="9"/>
     </w:p>
     <w:p>
       <w:pPr>
@@ -4033,12 +6332,16 @@
           <w:numId w:val="9"/>
         </w:numPr>
       </w:pPr>
+      <w:proofErr w:type="spellStart"/>
+      <w:proofErr w:type="gramStart"/>
       <w:r>
         <w:rPr>
           <w:lang w:val="en-US"/>
         </w:rPr>
         <w:t>int</w:t>
       </w:r>
+      <w:proofErr w:type="spellEnd"/>
+      <w:proofErr w:type="gramEnd"/>
       <w:r>
         <w:t xml:space="preserve"> </w:t>
       </w:r>
@@ -4115,11 +6418,11 @@
       <w:pPr>
         <w:pStyle w:val="Heading2"/>
       </w:pPr>
-      <w:bookmarkStart w:id="7" w:name="_Toc25944167"/>
+      <w:bookmarkStart w:id="10" w:name="_Toc27697758"/>
       <w:r>
         <w:t>Μέθοδοι</w:t>
       </w:r>
-      <w:bookmarkEnd w:id="7"/>
+      <w:bookmarkEnd w:id="10"/>
     </w:p>
     <w:p>
       <w:pPr>
@@ -4156,7 +6459,35 @@
         <w:rPr>
           <w:lang w:val="en-US"/>
         </w:rPr>
-        <w:t>void setRound(int round)</w:t>
+        <w:t xml:space="preserve">void </w:t>
+      </w:r>
+      <w:proofErr w:type="spellStart"/>
+      <w:r>
+        <w:rPr>
+          <w:lang w:val="en-US"/>
+        </w:rPr>
+        <w:t>setRound</w:t>
+      </w:r>
+      <w:proofErr w:type="spellEnd"/>
+      <w:r>
+        <w:rPr>
+          <w:lang w:val="en-US"/>
+        </w:rPr>
+        <w:t>(</w:t>
+      </w:r>
+      <w:proofErr w:type="spellStart"/>
+      <w:r>
+        <w:rPr>
+          <w:lang w:val="en-US"/>
+        </w:rPr>
+        <w:t>int</w:t>
+      </w:r>
+      <w:proofErr w:type="spellEnd"/>
+      <w:r>
+        <w:rPr>
+          <w:lang w:val="en-US"/>
+        </w:rPr>
+        <w:t xml:space="preserve"> round)</w:t>
       </w:r>
     </w:p>
     <w:p>
@@ -4190,11 +6521,34 @@
           <w:lang w:val="en-US"/>
         </w:rPr>
       </w:pPr>
-      <w:r>
-        <w:rPr>
-          <w:lang w:val="en-US"/>
-        </w:rPr>
-        <w:t>int getRound()</w:t>
+      <w:proofErr w:type="spellStart"/>
+      <w:r>
+        <w:rPr>
+          <w:lang w:val="en-US"/>
+        </w:rPr>
+        <w:lastRenderedPageBreak/>
+        <w:t>int</w:t>
+      </w:r>
+      <w:proofErr w:type="spellEnd"/>
+      <w:r>
+        <w:rPr>
+          <w:lang w:val="en-US"/>
+        </w:rPr>
+        <w:t xml:space="preserve"> </w:t>
+      </w:r>
+      <w:proofErr w:type="spellStart"/>
+      <w:r>
+        <w:rPr>
+          <w:lang w:val="en-US"/>
+        </w:rPr>
+        <w:t>getRound</w:t>
+      </w:r>
+      <w:proofErr w:type="spellEnd"/>
+      <w:r>
+        <w:rPr>
+          <w:lang w:val="en-US"/>
+        </w:rPr>
+        <w:t>()</w:t>
       </w:r>
     </w:p>
     <w:p>
@@ -4232,6 +6586,7 @@
           <w:numId w:val="11"/>
         </w:numPr>
       </w:pPr>
+      <w:proofErr w:type="gramStart"/>
       <w:r>
         <w:rPr>
           <w:lang w:val="en-US"/>
@@ -4239,7 +6594,11 @@
         <w:t>Game</w:t>
       </w:r>
       <w:r>
-        <w:t>()</w:t>
+        <w:t>(</w:t>
+      </w:r>
+      <w:proofErr w:type="gramEnd"/>
+      <w:r>
+        <w:t>)</w:t>
       </w:r>
       <w:r>
         <w:t>: Θέτει το γύρο τη τιμή 0.</w:t>
@@ -4288,12 +6647,14 @@
       <w:r>
         <w:t xml:space="preserve">, </w:t>
       </w:r>
-      <w:r>
-        <w:rPr>
-          <w:lang w:val="en-US"/>
-        </w:rPr>
-        <w:t>HeuristicPlayer</w:t>
-      </w:r>
+      <w:proofErr w:type="spellStart"/>
+      <w:r>
+        <w:rPr>
+          <w:lang w:val="en-US"/>
+        </w:rPr>
+        <w:t>MinMaxPlayer</w:t>
+      </w:r>
+      <w:proofErr w:type="spellEnd"/>
       <w:r>
         <w:t xml:space="preserve"> </w:t>
       </w:r>
@@ -4301,10 +6662,10 @@
         <w:t>αντίστοιχα).</w:t>
       </w:r>
       <w:r>
-        <w:t xml:space="preserve"> Οι αρχικές θέσεις των παικτών είναι η πάνω αριστερά και κάτω δεξιά γωνία του ταμπλό. Ακόμα το αρχικό σκορ τους είναι </w:t>
-      </w:r>
-      <w:r>
-        <w:t>0</w:t>
+        <w:t xml:space="preserve"> Οι αρχικές θέσεις των παικτών είναι κάτω δεξιά γωνία του ταμπλό. Ακόμα το αρχικό σκορ τους είναι </w:t>
+      </w:r>
+      <w:r>
+        <w:t>15</w:t>
       </w:r>
       <w:r>
         <w:t>.</w:t>
@@ -4313,20 +6674,13 @@
         <w:t xml:space="preserve"> </w:t>
       </w:r>
       <w:r>
-        <w:t>Ορίζει την απόσταση που βλέπει ο παίκτης σε 3.</w:t>
-      </w:r>
-      <w:r>
-        <w:t xml:space="preserve"> Θέτει τα όρια των περιοχών των όπλων, εφοδίων και παγίδων. Για κάθε γύρο, μετακινεί του παίκτες και εμφανίζει τον γύρο</w:t>
+        <w:t>Θέτει τα όρια των περιοχών των όπλων, εφοδίων και παγίδων. Για κάθε γύρο, μετακινεί του παίκτες και εμφανίζει τον γύρο</w:t>
       </w:r>
       <w:r>
         <w:t>,</w:t>
       </w:r>
       <w:r>
-        <w:t xml:space="preserve"> το ταμπλό και τις κινήσεις των παικτών. </w:t>
-      </w:r>
-      <w:r>
-        <w:lastRenderedPageBreak/>
-        <w:t>Σταματάει όταν το ταμπλό έχει μέγεθος 4</w:t>
+        <w:t xml:space="preserve"> το ταμπλό και τις κινήσεις των παικτών. Σταματάει όταν το ταμπλό έχει μέγεθος 4</w:t>
       </w:r>
       <w:r>
         <w:rPr>
@@ -4339,6 +6693,9 @@
       </w:r>
       <w:r>
         <w:t xml:space="preserve"> ή όταν ένας παίκτης σκοτωθεί</w:t>
+      </w:r>
+      <w:r>
+        <w:t xml:space="preserve"> ή αν ένας παίκτης έχει αρνητικό σκορ</w:t>
       </w:r>
       <w:r>
         <w:t>. Τέλος, εμφανίζει τους πόντους κάθε παίκτη</w:t>
@@ -7378,7 +9735,6 @@
     <w:sig w:usb0="00000000" w:usb1="10000000" w:usb2="00000000" w:usb3="00000000" w:csb0="80000000" w:csb1="00000000"/>
   </w:font>
   <w:font w:name="Calibri">
-    <w:altName w:val="Calibri"/>
     <w:panose1 w:val="020F0502020204030204"/>
     <w:charset w:val="A1"/>
     <w:family w:val="swiss"/>
@@ -7420,6 +9776,7 @@
     <w:rsid w:val="000118A4"/>
     <w:rsid w:val="00381C1B"/>
     <w:rsid w:val="00547628"/>
+    <w:rsid w:val="00592042"/>
     <w:rsid w:val="005B5265"/>
     <w:rsid w:val="006E1701"/>
     <w:rsid w:val="00AB42FD"/>
@@ -8202,7 +10559,7 @@
 </file>
 
 <file path=customXml/itemProps2.xml><?xml version="1.0" encoding="utf-8"?>
-<ds:datastoreItem xmlns:ds="http://schemas.openxmlformats.org/officeDocument/2006/customXml" ds:itemID="{2587C65F-45F6-452C-A736-B05DA81338C3}">
+<ds:datastoreItem xmlns:ds="http://schemas.openxmlformats.org/officeDocument/2006/customXml" ds:itemID="{8C4486CC-1E49-400B-9A68-8A4D50EC2668}">
   <ds:schemaRefs>
     <ds:schemaRef ds:uri="http://schemas.openxmlformats.org/officeDocument/2006/bibliography"/>
   </ds:schemaRefs>

</xml_diff>